<commit_message>
Lab6 new scripts report
</commit_message>
<xml_diff>
--- a/Lab6/Отчёт 6.docx
+++ b/Lab6/Отчёт 6.docx
@@ -1986,10 +1986,7 @@
           <w:bottom w:val="single" w:sz="4" w:space="1" w:color="auto"/>
           <w:right w:val="single" w:sz="4" w:space="4" w:color="auto"/>
         </w:pBdr>
-        <w:autoSpaceDE w:val="0"/>
-        <w:autoSpaceDN w:val="0"/>
-        <w:adjustRightInd w:val="0"/>
-        <w:spacing w:after="0" w:line="240" w:lineRule="auto"/>
+        <w:spacing w:after="0"/>
         <w:rPr>
           <w:rFonts w:ascii="Courier New" w:hAnsi="Courier New" w:cs="Courier New"/>
           <w:lang w:val="en-US"/>
@@ -2036,28 +2033,22 @@
           <w:bottom w:val="single" w:sz="4" w:space="1" w:color="auto"/>
           <w:right w:val="single" w:sz="4" w:space="4" w:color="auto"/>
         </w:pBdr>
-        <w:autoSpaceDE w:val="0"/>
-        <w:autoSpaceDN w:val="0"/>
-        <w:adjustRightInd w:val="0"/>
-        <w:spacing w:after="0" w:line="240" w:lineRule="auto"/>
-        <w:rPr>
-          <w:rFonts w:ascii="Courier New" w:hAnsi="Courier New" w:cs="Courier New"/>
-          <w:lang w:val="en-US"/>
-        </w:rPr>
-      </w:pPr>
-    </w:p>
-    <w:p>
-      <w:pPr>
-        <w:pBdr>
-          <w:top w:val="single" w:sz="4" w:space="1" w:color="auto"/>
-          <w:left w:val="single" w:sz="4" w:space="4" w:color="auto"/>
-          <w:bottom w:val="single" w:sz="4" w:space="1" w:color="auto"/>
-          <w:right w:val="single" w:sz="4" w:space="4" w:color="auto"/>
-        </w:pBdr>
-        <w:autoSpaceDE w:val="0"/>
-        <w:autoSpaceDN w:val="0"/>
-        <w:adjustRightInd w:val="0"/>
-        <w:spacing w:after="0" w:line="240" w:lineRule="auto"/>
+        <w:spacing w:after="0"/>
+        <w:rPr>
+          <w:rFonts w:ascii="Courier New" w:hAnsi="Courier New" w:cs="Courier New"/>
+          <w:lang w:val="en-US"/>
+        </w:rPr>
+      </w:pPr>
+    </w:p>
+    <w:p>
+      <w:pPr>
+        <w:pBdr>
+          <w:top w:val="single" w:sz="4" w:space="1" w:color="auto"/>
+          <w:left w:val="single" w:sz="4" w:space="4" w:color="auto"/>
+          <w:bottom w:val="single" w:sz="4" w:space="1" w:color="auto"/>
+          <w:right w:val="single" w:sz="4" w:space="4" w:color="auto"/>
+        </w:pBdr>
+        <w:spacing w:after="0"/>
         <w:rPr>
           <w:rFonts w:ascii="Courier New" w:hAnsi="Courier New" w:cs="Courier New"/>
           <w:lang w:val="en-US"/>
@@ -2104,28 +2095,22 @@
           <w:bottom w:val="single" w:sz="4" w:space="1" w:color="auto"/>
           <w:right w:val="single" w:sz="4" w:space="4" w:color="auto"/>
         </w:pBdr>
-        <w:autoSpaceDE w:val="0"/>
-        <w:autoSpaceDN w:val="0"/>
-        <w:adjustRightInd w:val="0"/>
-        <w:spacing w:after="0" w:line="240" w:lineRule="auto"/>
-        <w:rPr>
-          <w:rFonts w:ascii="Courier New" w:hAnsi="Courier New" w:cs="Courier New"/>
-          <w:lang w:val="en-US"/>
-        </w:rPr>
-      </w:pPr>
-    </w:p>
-    <w:p>
-      <w:pPr>
-        <w:pBdr>
-          <w:top w:val="single" w:sz="4" w:space="1" w:color="auto"/>
-          <w:left w:val="single" w:sz="4" w:space="4" w:color="auto"/>
-          <w:bottom w:val="single" w:sz="4" w:space="1" w:color="auto"/>
-          <w:right w:val="single" w:sz="4" w:space="4" w:color="auto"/>
-        </w:pBdr>
-        <w:autoSpaceDE w:val="0"/>
-        <w:autoSpaceDN w:val="0"/>
-        <w:adjustRightInd w:val="0"/>
-        <w:spacing w:after="0" w:line="240" w:lineRule="auto"/>
+        <w:spacing w:after="0"/>
+        <w:rPr>
+          <w:rFonts w:ascii="Courier New" w:hAnsi="Courier New" w:cs="Courier New"/>
+          <w:lang w:val="en-US"/>
+        </w:rPr>
+      </w:pPr>
+    </w:p>
+    <w:p>
+      <w:pPr>
+        <w:pBdr>
+          <w:top w:val="single" w:sz="4" w:space="1" w:color="auto"/>
+          <w:left w:val="single" w:sz="4" w:space="4" w:color="auto"/>
+          <w:bottom w:val="single" w:sz="4" w:space="1" w:color="auto"/>
+          <w:right w:val="single" w:sz="4" w:space="4" w:color="auto"/>
+        </w:pBdr>
+        <w:spacing w:after="0"/>
         <w:rPr>
           <w:rFonts w:ascii="Courier New" w:hAnsi="Courier New" w:cs="Courier New"/>
           <w:lang w:val="en-US"/>
@@ -2188,10 +2173,7 @@
           <w:bottom w:val="single" w:sz="4" w:space="1" w:color="auto"/>
           <w:right w:val="single" w:sz="4" w:space="4" w:color="auto"/>
         </w:pBdr>
-        <w:autoSpaceDE w:val="0"/>
-        <w:autoSpaceDN w:val="0"/>
-        <w:adjustRightInd w:val="0"/>
-        <w:spacing w:after="0" w:line="240" w:lineRule="auto"/>
+        <w:spacing w:after="0"/>
         <w:rPr>
           <w:rFonts w:ascii="Courier New" w:hAnsi="Courier New" w:cs="Courier New"/>
           <w:lang w:val="en-US"/>
@@ -2215,10 +2197,7 @@
           <w:bottom w:val="single" w:sz="4" w:space="1" w:color="auto"/>
           <w:right w:val="single" w:sz="4" w:space="4" w:color="auto"/>
         </w:pBdr>
-        <w:autoSpaceDE w:val="0"/>
-        <w:autoSpaceDN w:val="0"/>
-        <w:adjustRightInd w:val="0"/>
-        <w:spacing w:after="0" w:line="240" w:lineRule="auto"/>
+        <w:spacing w:after="0"/>
         <w:rPr>
           <w:rFonts w:ascii="Courier New" w:hAnsi="Courier New" w:cs="Courier New"/>
           <w:lang w:val="en-US"/>
@@ -2281,10 +2260,7 @@
           <w:bottom w:val="single" w:sz="4" w:space="1" w:color="auto"/>
           <w:right w:val="single" w:sz="4" w:space="4" w:color="auto"/>
         </w:pBdr>
-        <w:autoSpaceDE w:val="0"/>
-        <w:autoSpaceDN w:val="0"/>
-        <w:adjustRightInd w:val="0"/>
-        <w:spacing w:after="0" w:line="240" w:lineRule="auto"/>
+        <w:spacing w:after="0"/>
         <w:rPr>
           <w:rFonts w:ascii="Courier New" w:hAnsi="Courier New" w:cs="Courier New"/>
           <w:lang w:val="en-US"/>
@@ -2347,10 +2323,7 @@
           <w:bottom w:val="single" w:sz="4" w:space="1" w:color="auto"/>
           <w:right w:val="single" w:sz="4" w:space="4" w:color="auto"/>
         </w:pBdr>
-        <w:autoSpaceDE w:val="0"/>
-        <w:autoSpaceDN w:val="0"/>
-        <w:adjustRightInd w:val="0"/>
-        <w:spacing w:after="0" w:line="240" w:lineRule="auto"/>
+        <w:spacing w:after="0"/>
         <w:rPr>
           <w:rFonts w:ascii="Courier New" w:hAnsi="Courier New" w:cs="Courier New"/>
           <w:lang w:val="en-US"/>
@@ -2413,10 +2386,7 @@
           <w:bottom w:val="single" w:sz="4" w:space="1" w:color="auto"/>
           <w:right w:val="single" w:sz="4" w:space="4" w:color="auto"/>
         </w:pBdr>
-        <w:autoSpaceDE w:val="0"/>
-        <w:autoSpaceDN w:val="0"/>
-        <w:adjustRightInd w:val="0"/>
-        <w:spacing w:after="0" w:line="240" w:lineRule="auto"/>
+        <w:spacing w:after="0"/>
         <w:rPr>
           <w:rFonts w:ascii="Courier New" w:hAnsi="Courier New" w:cs="Courier New"/>
           <w:lang w:val="en-US"/>
@@ -2463,10 +2433,7 @@
           <w:bottom w:val="single" w:sz="4" w:space="1" w:color="auto"/>
           <w:right w:val="single" w:sz="4" w:space="4" w:color="auto"/>
         </w:pBdr>
-        <w:autoSpaceDE w:val="0"/>
-        <w:autoSpaceDN w:val="0"/>
-        <w:adjustRightInd w:val="0"/>
-        <w:spacing w:after="0" w:line="240" w:lineRule="auto"/>
+        <w:spacing w:after="0"/>
         <w:rPr>
           <w:rFonts w:ascii="Courier New" w:hAnsi="Courier New" w:cs="Courier New"/>
           <w:lang w:val="en-US"/>
@@ -2490,10 +2457,7 @@
           <w:bottom w:val="single" w:sz="4" w:space="1" w:color="auto"/>
           <w:right w:val="single" w:sz="4" w:space="4" w:color="auto"/>
         </w:pBdr>
-        <w:autoSpaceDE w:val="0"/>
-        <w:autoSpaceDN w:val="0"/>
-        <w:adjustRightInd w:val="0"/>
-        <w:spacing w:after="0" w:line="240" w:lineRule="auto"/>
+        <w:spacing w:after="0"/>
         <w:rPr>
           <w:rFonts w:ascii="Courier New" w:hAnsi="Courier New" w:cs="Courier New"/>
           <w:lang w:val="en-US"/>
@@ -2540,10 +2504,7 @@
           <w:bottom w:val="single" w:sz="4" w:space="1" w:color="auto"/>
           <w:right w:val="single" w:sz="4" w:space="4" w:color="auto"/>
         </w:pBdr>
-        <w:autoSpaceDE w:val="0"/>
-        <w:autoSpaceDN w:val="0"/>
-        <w:adjustRightInd w:val="0"/>
-        <w:spacing w:after="0" w:line="240" w:lineRule="auto"/>
+        <w:spacing w:after="0"/>
         <w:rPr>
           <w:rFonts w:ascii="Courier New" w:hAnsi="Courier New" w:cs="Courier New"/>
           <w:lang w:val="en-US"/>
@@ -2606,10 +2567,7 @@
           <w:bottom w:val="single" w:sz="4" w:space="1" w:color="auto"/>
           <w:right w:val="single" w:sz="4" w:space="4" w:color="auto"/>
         </w:pBdr>
-        <w:autoSpaceDE w:val="0"/>
-        <w:autoSpaceDN w:val="0"/>
-        <w:adjustRightInd w:val="0"/>
-        <w:spacing w:after="0" w:line="240" w:lineRule="auto"/>
+        <w:spacing w:after="0"/>
         <w:rPr>
           <w:rFonts w:ascii="Courier New" w:hAnsi="Courier New" w:cs="Courier New"/>
           <w:lang w:val="en-US"/>
@@ -2665,10 +2623,54 @@
           <w:bottom w:val="single" w:sz="4" w:space="1" w:color="auto"/>
           <w:right w:val="single" w:sz="4" w:space="4" w:color="auto"/>
         </w:pBdr>
-        <w:autoSpaceDE w:val="0"/>
-        <w:autoSpaceDN w:val="0"/>
-        <w:adjustRightInd w:val="0"/>
-        <w:spacing w:after="0" w:line="240" w:lineRule="auto"/>
+        <w:spacing w:after="0"/>
+        <w:rPr>
+          <w:rFonts w:ascii="Courier New" w:hAnsi="Courier New" w:cs="Courier New"/>
+          <w:lang w:val="en-US"/>
+        </w:rPr>
+      </w:pPr>
+      <w:proofErr w:type="gramStart"/>
+      <w:r>
+        <w:rPr>
+          <w:rFonts w:ascii="Courier New" w:hAnsi="Courier New" w:cs="Courier New"/>
+          <w:lang w:val="en-US"/>
+        </w:rPr>
+        <w:t>select</w:t>
+      </w:r>
+      <w:proofErr w:type="gramEnd"/>
+      <w:r>
+        <w:rPr>
+          <w:rFonts w:ascii="Courier New" w:hAnsi="Courier New" w:cs="Courier New"/>
+          <w:lang w:val="en-US"/>
+        </w:rPr>
+        <w:t xml:space="preserve"> </w:t>
+      </w:r>
+      <w:proofErr w:type="spellStart"/>
+      <w:r>
+        <w:rPr>
+          <w:rFonts w:ascii="Courier New" w:hAnsi="Courier New" w:cs="Courier New"/>
+          <w:lang w:val="en-US"/>
+        </w:rPr>
+        <w:t>discounts.discountvalue</w:t>
+      </w:r>
+      <w:proofErr w:type="spellEnd"/>
+      <w:r>
+        <w:rPr>
+          <w:rFonts w:ascii="Courier New" w:hAnsi="Courier New" w:cs="Courier New"/>
+          <w:lang w:val="en-US"/>
+        </w:rPr>
+        <w:t xml:space="preserve"> from discounts, clients where</w:t>
+      </w:r>
+    </w:p>
+    <w:p>
+      <w:pPr>
+        <w:pBdr>
+          <w:top w:val="single" w:sz="4" w:space="1" w:color="auto"/>
+          <w:left w:val="single" w:sz="4" w:space="4" w:color="auto"/>
+          <w:bottom w:val="single" w:sz="4" w:space="1" w:color="auto"/>
+          <w:right w:val="single" w:sz="4" w:space="4" w:color="auto"/>
+        </w:pBdr>
+        <w:spacing w:after="0"/>
         <w:rPr>
           <w:rFonts w:ascii="Courier New" w:hAnsi="Courier New" w:cs="Courier New"/>
           <w:lang w:val="en-US"/>
@@ -2681,6 +2683,322 @@
         </w:rPr>
         <w:t xml:space="preserve">    </w:t>
       </w:r>
+      <w:proofErr w:type="spellStart"/>
+      <w:r>
+        <w:rPr>
+          <w:rFonts w:ascii="Courier New" w:hAnsi="Courier New" w:cs="Courier New"/>
+          <w:lang w:val="en-US"/>
+        </w:rPr>
+        <w:t>clients.id_discount</w:t>
+      </w:r>
+      <w:proofErr w:type="spellEnd"/>
+      <w:r>
+        <w:rPr>
+          <w:rFonts w:ascii="Courier New" w:hAnsi="Courier New" w:cs="Courier New"/>
+          <w:lang w:val="en-US"/>
+        </w:rPr>
+        <w:t xml:space="preserve"> = </w:t>
+      </w:r>
+      <w:proofErr w:type="spellStart"/>
+      <w:r>
+        <w:rPr>
+          <w:rFonts w:ascii="Courier New" w:hAnsi="Courier New" w:cs="Courier New"/>
+          <w:lang w:val="en-US"/>
+        </w:rPr>
+        <w:t>discounts.id_discount</w:t>
+      </w:r>
+      <w:proofErr w:type="spellEnd"/>
+      <w:r>
+        <w:rPr>
+          <w:rFonts w:ascii="Courier New" w:hAnsi="Courier New" w:cs="Courier New"/>
+          <w:lang w:val="en-US"/>
+        </w:rPr>
+        <w:t xml:space="preserve"> and</w:t>
+      </w:r>
+    </w:p>
+    <w:p>
+      <w:pPr>
+        <w:pBdr>
+          <w:top w:val="single" w:sz="4" w:space="1" w:color="auto"/>
+          <w:left w:val="single" w:sz="4" w:space="4" w:color="auto"/>
+          <w:bottom w:val="single" w:sz="4" w:space="1" w:color="auto"/>
+          <w:right w:val="single" w:sz="4" w:space="4" w:color="auto"/>
+        </w:pBdr>
+        <w:spacing w:after="0"/>
+        <w:rPr>
+          <w:rFonts w:ascii="Courier New" w:hAnsi="Courier New" w:cs="Courier New"/>
+          <w:lang w:val="en-US"/>
+        </w:rPr>
+      </w:pPr>
+      <w:r>
+        <w:rPr>
+          <w:rFonts w:ascii="Courier New" w:hAnsi="Courier New" w:cs="Courier New"/>
+          <w:lang w:val="en-US"/>
+        </w:rPr>
+        <w:t xml:space="preserve">    </w:t>
+      </w:r>
+      <w:proofErr w:type="spellStart"/>
+      <w:r>
+        <w:rPr>
+          <w:rFonts w:ascii="Courier New" w:hAnsi="Courier New" w:cs="Courier New"/>
+          <w:lang w:val="en-US"/>
+        </w:rPr>
+        <w:t>new.id_client</w:t>
+      </w:r>
+      <w:proofErr w:type="spellEnd"/>
+      <w:r>
+        <w:rPr>
+          <w:rFonts w:ascii="Courier New" w:hAnsi="Courier New" w:cs="Courier New"/>
+          <w:lang w:val="en-US"/>
+        </w:rPr>
+        <w:t xml:space="preserve"> = </w:t>
+      </w:r>
+      <w:proofErr w:type="spellStart"/>
+      <w:r>
+        <w:rPr>
+          <w:rFonts w:ascii="Courier New" w:hAnsi="Courier New" w:cs="Courier New"/>
+          <w:lang w:val="en-US"/>
+        </w:rPr>
+        <w:t>clients.id_client</w:t>
+      </w:r>
+      <w:proofErr w:type="spellEnd"/>
+    </w:p>
+    <w:p>
+      <w:pPr>
+        <w:pBdr>
+          <w:top w:val="single" w:sz="4" w:space="1" w:color="auto"/>
+          <w:left w:val="single" w:sz="4" w:space="4" w:color="auto"/>
+          <w:bottom w:val="single" w:sz="4" w:space="1" w:color="auto"/>
+          <w:right w:val="single" w:sz="4" w:space="4" w:color="auto"/>
+        </w:pBdr>
+        <w:spacing w:after="0"/>
+        <w:rPr>
+          <w:rFonts w:ascii="Courier New" w:hAnsi="Courier New" w:cs="Courier New"/>
+          <w:lang w:val="en-US"/>
+        </w:rPr>
+      </w:pPr>
+      <w:r>
+        <w:rPr>
+          <w:rFonts w:ascii="Courier New" w:hAnsi="Courier New" w:cs="Courier New"/>
+          <w:lang w:val="en-US"/>
+        </w:rPr>
+        <w:t xml:space="preserve">    </w:t>
+      </w:r>
+      <w:proofErr w:type="spellStart"/>
+      <w:proofErr w:type="gramStart"/>
+      <w:r>
+        <w:rPr>
+          <w:rFonts w:ascii="Courier New" w:hAnsi="Courier New" w:cs="Courier New"/>
+          <w:lang w:val="en-US"/>
+        </w:rPr>
+        <w:t>into</w:t>
+      </w:r>
+      <w:proofErr w:type="spellEnd"/>
+      <w:proofErr w:type="gramEnd"/>
+      <w:r>
+        <w:rPr>
+          <w:rFonts w:ascii="Courier New" w:hAnsi="Courier New" w:cs="Courier New"/>
+          <w:lang w:val="en-US"/>
+        </w:rPr>
+        <w:t xml:space="preserve"> :</w:t>
+      </w:r>
+      <w:proofErr w:type="spellStart"/>
+      <w:r>
+        <w:rPr>
+          <w:rFonts w:ascii="Courier New" w:hAnsi="Courier New" w:cs="Courier New"/>
+          <w:lang w:val="en-US"/>
+        </w:rPr>
+        <w:t>discval</w:t>
+      </w:r>
+      <w:proofErr w:type="spellEnd"/>
+      <w:r>
+        <w:rPr>
+          <w:rFonts w:ascii="Courier New" w:hAnsi="Courier New" w:cs="Courier New"/>
+          <w:lang w:val="en-US"/>
+        </w:rPr>
+        <w:t>;</w:t>
+      </w:r>
+    </w:p>
+    <w:p>
+      <w:pPr>
+        <w:pBdr>
+          <w:top w:val="single" w:sz="4" w:space="1" w:color="auto"/>
+          <w:left w:val="single" w:sz="4" w:space="4" w:color="auto"/>
+          <w:bottom w:val="single" w:sz="4" w:space="1" w:color="auto"/>
+          <w:right w:val="single" w:sz="4" w:space="4" w:color="auto"/>
+        </w:pBdr>
+        <w:spacing w:after="0"/>
+        <w:rPr>
+          <w:rFonts w:ascii="Courier New" w:hAnsi="Courier New" w:cs="Courier New"/>
+          <w:lang w:val="en-US"/>
+        </w:rPr>
+      </w:pPr>
+      <w:proofErr w:type="gramStart"/>
+      <w:r>
+        <w:rPr>
+          <w:rFonts w:ascii="Courier New" w:hAnsi="Courier New" w:cs="Courier New"/>
+          <w:lang w:val="en-US"/>
+        </w:rPr>
+        <w:t>select</w:t>
+      </w:r>
+      <w:proofErr w:type="gramEnd"/>
+      <w:r>
+        <w:rPr>
+          <w:rFonts w:ascii="Courier New" w:hAnsi="Courier New" w:cs="Courier New"/>
+          <w:lang w:val="en-US"/>
+        </w:rPr>
+        <w:t xml:space="preserve"> </w:t>
+      </w:r>
+      <w:proofErr w:type="spellStart"/>
+      <w:r>
+        <w:rPr>
+          <w:rFonts w:ascii="Courier New" w:hAnsi="Courier New" w:cs="Courier New"/>
+          <w:lang w:val="en-US"/>
+        </w:rPr>
+        <w:t>TICKETTYPES.price</w:t>
+      </w:r>
+      <w:proofErr w:type="spellEnd"/>
+      <w:r>
+        <w:rPr>
+          <w:rFonts w:ascii="Courier New" w:hAnsi="Courier New" w:cs="Courier New"/>
+          <w:lang w:val="en-US"/>
+        </w:rPr>
+        <w:t xml:space="preserve"> from </w:t>
+      </w:r>
+      <w:proofErr w:type="spellStart"/>
+      <w:r>
+        <w:rPr>
+          <w:rFonts w:ascii="Courier New" w:hAnsi="Courier New" w:cs="Courier New"/>
+          <w:lang w:val="en-US"/>
+        </w:rPr>
+        <w:t>tickettypes</w:t>
+      </w:r>
+      <w:proofErr w:type="spellEnd"/>
+      <w:r>
+        <w:rPr>
+          <w:rFonts w:ascii="Courier New" w:hAnsi="Courier New" w:cs="Courier New"/>
+          <w:lang w:val="en-US"/>
+        </w:rPr>
+        <w:t xml:space="preserve"> where</w:t>
+      </w:r>
+    </w:p>
+    <w:p>
+      <w:pPr>
+        <w:pBdr>
+          <w:top w:val="single" w:sz="4" w:space="1" w:color="auto"/>
+          <w:left w:val="single" w:sz="4" w:space="4" w:color="auto"/>
+          <w:bottom w:val="single" w:sz="4" w:space="1" w:color="auto"/>
+          <w:right w:val="single" w:sz="4" w:space="4" w:color="auto"/>
+        </w:pBdr>
+        <w:spacing w:after="0"/>
+        <w:rPr>
+          <w:rFonts w:ascii="Courier New" w:hAnsi="Courier New" w:cs="Courier New"/>
+          <w:lang w:val="en-US"/>
+        </w:rPr>
+      </w:pPr>
+      <w:r>
+        <w:rPr>
+          <w:rFonts w:ascii="Courier New" w:hAnsi="Courier New" w:cs="Courier New"/>
+          <w:lang w:val="en-US"/>
+        </w:rPr>
+        <w:t xml:space="preserve">    </w:t>
+      </w:r>
+      <w:proofErr w:type="spellStart"/>
+      <w:r>
+        <w:rPr>
+          <w:rFonts w:ascii="Courier New" w:hAnsi="Courier New" w:cs="Courier New"/>
+          <w:lang w:val="en-US"/>
+        </w:rPr>
+        <w:t>tickettypes.id_type</w:t>
+      </w:r>
+      <w:proofErr w:type="spellEnd"/>
+      <w:r>
+        <w:rPr>
+          <w:rFonts w:ascii="Courier New" w:hAnsi="Courier New" w:cs="Courier New"/>
+          <w:lang w:val="en-US"/>
+        </w:rPr>
+        <w:t xml:space="preserve"> = </w:t>
+      </w:r>
+      <w:proofErr w:type="spellStart"/>
+      <w:r>
+        <w:rPr>
+          <w:rFonts w:ascii="Courier New" w:hAnsi="Courier New" w:cs="Courier New"/>
+          <w:lang w:val="en-US"/>
+        </w:rPr>
+        <w:t>new.id_type</w:t>
+      </w:r>
+      <w:proofErr w:type="spellEnd"/>
+    </w:p>
+    <w:p>
+      <w:pPr>
+        <w:pBdr>
+          <w:top w:val="single" w:sz="4" w:space="1" w:color="auto"/>
+          <w:left w:val="single" w:sz="4" w:space="4" w:color="auto"/>
+          <w:bottom w:val="single" w:sz="4" w:space="1" w:color="auto"/>
+          <w:right w:val="single" w:sz="4" w:space="4" w:color="auto"/>
+        </w:pBdr>
+        <w:spacing w:after="0"/>
+        <w:rPr>
+          <w:rFonts w:ascii="Courier New" w:hAnsi="Courier New" w:cs="Courier New"/>
+          <w:lang w:val="en-US"/>
+        </w:rPr>
+      </w:pPr>
+      <w:r>
+        <w:rPr>
+          <w:rFonts w:ascii="Courier New" w:hAnsi="Courier New" w:cs="Courier New"/>
+          <w:lang w:val="en-US"/>
+        </w:rPr>
+        <w:t xml:space="preserve">    </w:t>
+      </w:r>
+      <w:proofErr w:type="spellStart"/>
+      <w:proofErr w:type="gramStart"/>
+      <w:r>
+        <w:rPr>
+          <w:rFonts w:ascii="Courier New" w:hAnsi="Courier New" w:cs="Courier New"/>
+          <w:lang w:val="en-US"/>
+        </w:rPr>
+        <w:t>into</w:t>
+      </w:r>
+      <w:proofErr w:type="spellEnd"/>
+      <w:proofErr w:type="gramEnd"/>
+      <w:r>
+        <w:rPr>
+          <w:rFonts w:ascii="Courier New" w:hAnsi="Courier New" w:cs="Courier New"/>
+          <w:lang w:val="en-US"/>
+        </w:rPr>
+        <w:t xml:space="preserve"> :</w:t>
+      </w:r>
+      <w:proofErr w:type="spellStart"/>
+      <w:r>
+        <w:rPr>
+          <w:rFonts w:ascii="Courier New" w:hAnsi="Courier New" w:cs="Courier New"/>
+          <w:lang w:val="en-US"/>
+        </w:rPr>
+        <w:t>fprice</w:t>
+      </w:r>
+      <w:proofErr w:type="spellEnd"/>
+      <w:r>
+        <w:rPr>
+          <w:rFonts w:ascii="Courier New" w:hAnsi="Courier New" w:cs="Courier New"/>
+          <w:lang w:val="en-US"/>
+        </w:rPr>
+        <w:t>;</w:t>
+      </w:r>
+    </w:p>
+    <w:p>
+      <w:pPr>
+        <w:pBdr>
+          <w:top w:val="single" w:sz="4" w:space="1" w:color="auto"/>
+          <w:left w:val="single" w:sz="4" w:space="4" w:color="auto"/>
+          <w:bottom w:val="single" w:sz="4" w:space="1" w:color="auto"/>
+          <w:right w:val="single" w:sz="4" w:space="4" w:color="auto"/>
+        </w:pBdr>
+        <w:spacing w:after="0"/>
+        <w:rPr>
+          <w:rFonts w:ascii="Courier New" w:hAnsi="Courier New" w:cs="Courier New"/>
+          <w:lang w:val="en-US"/>
+        </w:rPr>
+      </w:pPr>
       <w:proofErr w:type="gramStart"/>
       <w:r>
         <w:rPr>
@@ -2711,92 +3029,66 @@
           <w:rFonts w:ascii="Courier New" w:hAnsi="Courier New" w:cs="Courier New"/>
           <w:lang w:val="en-US"/>
         </w:rPr>
-        <w:t xml:space="preserve"> = null) then exit;</w:t>
-      </w:r>
-    </w:p>
-    <w:p>
-      <w:pPr>
-        <w:pBdr>
-          <w:top w:val="single" w:sz="4" w:space="1" w:color="auto"/>
-          <w:left w:val="single" w:sz="4" w:space="4" w:color="auto"/>
-          <w:bottom w:val="single" w:sz="4" w:space="1" w:color="auto"/>
-          <w:right w:val="single" w:sz="4" w:space="4" w:color="auto"/>
-        </w:pBdr>
-        <w:autoSpaceDE w:val="0"/>
-        <w:autoSpaceDN w:val="0"/>
-        <w:adjustRightInd w:val="0"/>
-        <w:spacing w:after="0" w:line="240" w:lineRule="auto"/>
-        <w:rPr>
-          <w:rFonts w:ascii="Courier New" w:hAnsi="Courier New" w:cs="Courier New"/>
-          <w:lang w:val="en-US"/>
-        </w:rPr>
-      </w:pPr>
-      <w:proofErr w:type="gramStart"/>
-      <w:r>
-        <w:rPr>
-          <w:rFonts w:ascii="Courier New" w:hAnsi="Courier New" w:cs="Courier New"/>
-          <w:lang w:val="en-US"/>
-        </w:rPr>
-        <w:t>select</w:t>
-      </w:r>
-      <w:proofErr w:type="gramEnd"/>
-      <w:r>
-        <w:rPr>
-          <w:rFonts w:ascii="Courier New" w:hAnsi="Courier New" w:cs="Courier New"/>
-          <w:lang w:val="en-US"/>
-        </w:rPr>
-        <w:t xml:space="preserve"> </w:t>
-      </w:r>
-      <w:proofErr w:type="spellStart"/>
-      <w:r>
-        <w:rPr>
-          <w:rFonts w:ascii="Courier New" w:hAnsi="Courier New" w:cs="Courier New"/>
-          <w:lang w:val="en-US"/>
-        </w:rPr>
-        <w:t>discounts.discountvalue</w:t>
-      </w:r>
-      <w:proofErr w:type="spellEnd"/>
-      <w:r>
-        <w:rPr>
-          <w:rFonts w:ascii="Courier New" w:hAnsi="Courier New" w:cs="Courier New"/>
-          <w:lang w:val="en-US"/>
-        </w:rPr>
-        <w:t xml:space="preserve"> from discounts, clients where</w:t>
-      </w:r>
-    </w:p>
-    <w:p>
-      <w:pPr>
-        <w:pBdr>
-          <w:top w:val="single" w:sz="4" w:space="1" w:color="auto"/>
-          <w:left w:val="single" w:sz="4" w:space="4" w:color="auto"/>
-          <w:bottom w:val="single" w:sz="4" w:space="1" w:color="auto"/>
-          <w:right w:val="single" w:sz="4" w:space="4" w:color="auto"/>
-        </w:pBdr>
-        <w:autoSpaceDE w:val="0"/>
-        <w:autoSpaceDN w:val="0"/>
-        <w:adjustRightInd w:val="0"/>
-        <w:spacing w:after="0" w:line="240" w:lineRule="auto"/>
-        <w:rPr>
-          <w:rFonts w:ascii="Courier New" w:hAnsi="Courier New" w:cs="Courier New"/>
-          <w:lang w:val="en-US"/>
-        </w:rPr>
-      </w:pPr>
-      <w:r>
-        <w:rPr>
-          <w:rFonts w:ascii="Courier New" w:hAnsi="Courier New" w:cs="Courier New"/>
-          <w:lang w:val="en-US"/>
-        </w:rPr>
-        <w:t xml:space="preserve">    </w:t>
-      </w:r>
-      <w:proofErr w:type="spellStart"/>
-      <w:r>
-        <w:rPr>
-          <w:rFonts w:ascii="Courier New" w:hAnsi="Courier New" w:cs="Courier New"/>
-          <w:lang w:val="en-US"/>
-        </w:rPr>
-        <w:t>clients.id_discount</w:t>
-      </w:r>
-      <w:proofErr w:type="spellEnd"/>
+        <w:t xml:space="preserve">=1 or </w:t>
+      </w:r>
+      <w:proofErr w:type="spellStart"/>
+      <w:r>
+        <w:rPr>
+          <w:rFonts w:ascii="Courier New" w:hAnsi="Courier New" w:cs="Courier New"/>
+          <w:lang w:val="en-US"/>
+        </w:rPr>
+        <w:t>discid</w:t>
+      </w:r>
+      <w:proofErr w:type="spellEnd"/>
+      <w:r>
+        <w:rPr>
+          <w:rFonts w:ascii="Courier New" w:hAnsi="Courier New" w:cs="Courier New"/>
+          <w:lang w:val="en-US"/>
+        </w:rPr>
+        <w:t xml:space="preserve">=2 or </w:t>
+      </w:r>
+      <w:proofErr w:type="spellStart"/>
+      <w:r>
+        <w:rPr>
+          <w:rFonts w:ascii="Courier New" w:hAnsi="Courier New" w:cs="Courier New"/>
+          <w:lang w:val="en-US"/>
+        </w:rPr>
+        <w:t>discid</w:t>
+      </w:r>
+      <w:proofErr w:type="spellEnd"/>
+      <w:r>
+        <w:rPr>
+          <w:rFonts w:ascii="Courier New" w:hAnsi="Courier New" w:cs="Courier New"/>
+          <w:lang w:val="en-US"/>
+        </w:rPr>
+        <w:t>=3)  then begin</w:t>
+      </w:r>
+    </w:p>
+    <w:p>
+      <w:pPr>
+        <w:pBdr>
+          <w:top w:val="single" w:sz="4" w:space="1" w:color="auto"/>
+          <w:left w:val="single" w:sz="4" w:space="4" w:color="auto"/>
+          <w:bottom w:val="single" w:sz="4" w:space="1" w:color="auto"/>
+          <w:right w:val="single" w:sz="4" w:space="4" w:color="auto"/>
+        </w:pBdr>
+        <w:spacing w:after="0"/>
+        <w:rPr>
+          <w:rFonts w:ascii="Courier New" w:hAnsi="Courier New" w:cs="Courier New"/>
+          <w:lang w:val="en-US"/>
+        </w:rPr>
+      </w:pPr>
+      <w:proofErr w:type="spellStart"/>
+      <w:proofErr w:type="gramStart"/>
+      <w:r>
+        <w:rPr>
+          <w:rFonts w:ascii="Courier New" w:hAnsi="Courier New" w:cs="Courier New"/>
+          <w:lang w:val="en-US"/>
+        </w:rPr>
+        <w:t>rprice</w:t>
+      </w:r>
+      <w:proofErr w:type="spellEnd"/>
+      <w:proofErr w:type="gramEnd"/>
       <w:r>
         <w:rPr>
           <w:rFonts w:ascii="Courier New" w:hAnsi="Courier New" w:cs="Courier New"/>
@@ -2810,50 +3102,129 @@
           <w:rFonts w:ascii="Courier New" w:hAnsi="Courier New" w:cs="Courier New"/>
           <w:lang w:val="en-US"/>
         </w:rPr>
-        <w:t>discounts.id_discount</w:t>
-      </w:r>
-      <w:proofErr w:type="spellEnd"/>
-      <w:r>
-        <w:rPr>
-          <w:rFonts w:ascii="Courier New" w:hAnsi="Courier New" w:cs="Courier New"/>
-          <w:lang w:val="en-US"/>
-        </w:rPr>
-        <w:t xml:space="preserve"> and</w:t>
-      </w:r>
-    </w:p>
-    <w:p>
-      <w:pPr>
-        <w:pBdr>
-          <w:top w:val="single" w:sz="4" w:space="1" w:color="auto"/>
-          <w:left w:val="single" w:sz="4" w:space="4" w:color="auto"/>
-          <w:bottom w:val="single" w:sz="4" w:space="1" w:color="auto"/>
-          <w:right w:val="single" w:sz="4" w:space="4" w:color="auto"/>
-        </w:pBdr>
-        <w:autoSpaceDE w:val="0"/>
-        <w:autoSpaceDN w:val="0"/>
-        <w:adjustRightInd w:val="0"/>
-        <w:spacing w:after="0" w:line="240" w:lineRule="auto"/>
-        <w:rPr>
-          <w:rFonts w:ascii="Courier New" w:hAnsi="Courier New" w:cs="Courier New"/>
-          <w:lang w:val="en-US"/>
-        </w:rPr>
-      </w:pPr>
-      <w:r>
-        <w:rPr>
-          <w:rFonts w:ascii="Courier New" w:hAnsi="Courier New" w:cs="Courier New"/>
-          <w:lang w:val="en-US"/>
-        </w:rPr>
-        <w:t xml:space="preserve">    </w:t>
-      </w:r>
-      <w:proofErr w:type="spellStart"/>
-      <w:r>
-        <w:rPr>
-          <w:rFonts w:ascii="Courier New" w:hAnsi="Courier New" w:cs="Courier New"/>
-          <w:lang w:val="en-US"/>
-        </w:rPr>
-        <w:t>new.id_client</w:t>
-      </w:r>
-      <w:proofErr w:type="spellEnd"/>
+        <w:t>fprice</w:t>
+      </w:r>
+      <w:proofErr w:type="spellEnd"/>
+      <w:r>
+        <w:rPr>
+          <w:rFonts w:ascii="Courier New" w:hAnsi="Courier New" w:cs="Courier New"/>
+          <w:lang w:val="en-US"/>
+        </w:rPr>
+        <w:t xml:space="preserve"> - (</w:t>
+      </w:r>
+      <w:proofErr w:type="spellStart"/>
+      <w:r>
+        <w:rPr>
+          <w:rFonts w:ascii="Courier New" w:hAnsi="Courier New" w:cs="Courier New"/>
+          <w:lang w:val="en-US"/>
+        </w:rPr>
+        <w:t>fprice</w:t>
+      </w:r>
+      <w:proofErr w:type="spellEnd"/>
+      <w:r>
+        <w:rPr>
+          <w:rFonts w:ascii="Courier New" w:hAnsi="Courier New" w:cs="Courier New"/>
+          <w:lang w:val="en-US"/>
+        </w:rPr>
+        <w:t>*</w:t>
+      </w:r>
+      <w:proofErr w:type="spellStart"/>
+      <w:r>
+        <w:rPr>
+          <w:rFonts w:ascii="Courier New" w:hAnsi="Courier New" w:cs="Courier New"/>
+          <w:lang w:val="en-US"/>
+        </w:rPr>
+        <w:t>discval</w:t>
+      </w:r>
+      <w:proofErr w:type="spellEnd"/>
+      <w:r>
+        <w:rPr>
+          <w:rFonts w:ascii="Courier New" w:hAnsi="Courier New" w:cs="Courier New"/>
+          <w:lang w:val="en-US"/>
+        </w:rPr>
+        <w:t>)/100;</w:t>
+      </w:r>
+    </w:p>
+    <w:p>
+      <w:pPr>
+        <w:pBdr>
+          <w:top w:val="single" w:sz="4" w:space="1" w:color="auto"/>
+          <w:left w:val="single" w:sz="4" w:space="4" w:color="auto"/>
+          <w:bottom w:val="single" w:sz="4" w:space="1" w:color="auto"/>
+          <w:right w:val="single" w:sz="4" w:space="4" w:color="auto"/>
+        </w:pBdr>
+        <w:spacing w:after="0"/>
+        <w:rPr>
+          <w:rFonts w:ascii="Courier New" w:hAnsi="Courier New" w:cs="Courier New"/>
+          <w:lang w:val="en-US"/>
+        </w:rPr>
+      </w:pPr>
+      <w:proofErr w:type="gramStart"/>
+      <w:r>
+        <w:rPr>
+          <w:rFonts w:ascii="Courier New" w:hAnsi="Courier New" w:cs="Courier New"/>
+          <w:lang w:val="en-US"/>
+        </w:rPr>
+        <w:t>end</w:t>
+      </w:r>
+      <w:proofErr w:type="gramEnd"/>
+    </w:p>
+    <w:p>
+      <w:pPr>
+        <w:pBdr>
+          <w:top w:val="single" w:sz="4" w:space="1" w:color="auto"/>
+          <w:left w:val="single" w:sz="4" w:space="4" w:color="auto"/>
+          <w:bottom w:val="single" w:sz="4" w:space="1" w:color="auto"/>
+          <w:right w:val="single" w:sz="4" w:space="4" w:color="auto"/>
+        </w:pBdr>
+        <w:spacing w:after="0"/>
+        <w:rPr>
+          <w:rFonts w:ascii="Courier New" w:hAnsi="Courier New" w:cs="Courier New"/>
+          <w:lang w:val="en-US"/>
+        </w:rPr>
+      </w:pPr>
+      <w:proofErr w:type="gramStart"/>
+      <w:r>
+        <w:rPr>
+          <w:rFonts w:ascii="Courier New" w:hAnsi="Courier New" w:cs="Courier New"/>
+          <w:lang w:val="en-US"/>
+        </w:rPr>
+        <w:t>else</w:t>
+      </w:r>
+      <w:proofErr w:type="gramEnd"/>
+      <w:r>
+        <w:rPr>
+          <w:rFonts w:ascii="Courier New" w:hAnsi="Courier New" w:cs="Courier New"/>
+          <w:lang w:val="en-US"/>
+        </w:rPr>
+        <w:t xml:space="preserve"> begin</w:t>
+      </w:r>
+    </w:p>
+    <w:p>
+      <w:pPr>
+        <w:pBdr>
+          <w:top w:val="single" w:sz="4" w:space="1" w:color="auto"/>
+          <w:left w:val="single" w:sz="4" w:space="4" w:color="auto"/>
+          <w:bottom w:val="single" w:sz="4" w:space="1" w:color="auto"/>
+          <w:right w:val="single" w:sz="4" w:space="4" w:color="auto"/>
+        </w:pBdr>
+        <w:spacing w:after="0"/>
+        <w:rPr>
+          <w:rFonts w:ascii="Courier New" w:hAnsi="Courier New" w:cs="Courier New"/>
+          <w:lang w:val="en-US"/>
+        </w:rPr>
+      </w:pPr>
+      <w:proofErr w:type="spellStart"/>
+      <w:proofErr w:type="gramStart"/>
+      <w:r>
+        <w:rPr>
+          <w:rFonts w:ascii="Courier New" w:hAnsi="Courier New" w:cs="Courier New"/>
+          <w:lang w:val="en-US"/>
+        </w:rPr>
+        <w:t>rprice</w:t>
+      </w:r>
+      <w:proofErr w:type="spellEnd"/>
+      <w:proofErr w:type="gramEnd"/>
       <w:r>
         <w:rPr>
           <w:rFonts w:ascii="Courier New" w:hAnsi="Courier New" w:cs="Courier New"/>
@@ -2867,59 +3238,7 @@
           <w:rFonts w:ascii="Courier New" w:hAnsi="Courier New" w:cs="Courier New"/>
           <w:lang w:val="en-US"/>
         </w:rPr>
-        <w:t>clients.id_client</w:t>
-      </w:r>
-      <w:proofErr w:type="spellEnd"/>
-    </w:p>
-    <w:p>
-      <w:pPr>
-        <w:pBdr>
-          <w:top w:val="single" w:sz="4" w:space="1" w:color="auto"/>
-          <w:left w:val="single" w:sz="4" w:space="4" w:color="auto"/>
-          <w:bottom w:val="single" w:sz="4" w:space="1" w:color="auto"/>
-          <w:right w:val="single" w:sz="4" w:space="4" w:color="auto"/>
-        </w:pBdr>
-        <w:autoSpaceDE w:val="0"/>
-        <w:autoSpaceDN w:val="0"/>
-        <w:adjustRightInd w:val="0"/>
-        <w:spacing w:after="0" w:line="240" w:lineRule="auto"/>
-        <w:rPr>
-          <w:rFonts w:ascii="Courier New" w:hAnsi="Courier New" w:cs="Courier New"/>
-          <w:lang w:val="en-US"/>
-        </w:rPr>
-      </w:pPr>
-      <w:r>
-        <w:rPr>
-          <w:rFonts w:ascii="Courier New" w:hAnsi="Courier New" w:cs="Courier New"/>
-          <w:lang w:val="en-US"/>
-        </w:rPr>
-        <w:t xml:space="preserve">    </w:t>
-      </w:r>
-      <w:proofErr w:type="spellStart"/>
-      <w:proofErr w:type="gramStart"/>
-      <w:r>
-        <w:rPr>
-          <w:rFonts w:ascii="Courier New" w:hAnsi="Courier New" w:cs="Courier New"/>
-          <w:lang w:val="en-US"/>
-        </w:rPr>
-        <w:t>into</w:t>
-      </w:r>
-      <w:proofErr w:type="spellEnd"/>
-      <w:proofErr w:type="gramEnd"/>
-      <w:r>
-        <w:rPr>
-          <w:rFonts w:ascii="Courier New" w:hAnsi="Courier New" w:cs="Courier New"/>
-          <w:lang w:val="en-US"/>
-        </w:rPr>
-        <w:t xml:space="preserve"> :</w:t>
-      </w:r>
-      <w:proofErr w:type="spellStart"/>
-      <w:r>
-        <w:rPr>
-          <w:rFonts w:ascii="Courier New" w:hAnsi="Courier New" w:cs="Courier New"/>
-          <w:lang w:val="en-US"/>
-        </w:rPr>
-        <w:t>discval</w:t>
+        <w:t>fprice</w:t>
       </w:r>
       <w:proofErr w:type="spellEnd"/>
       <w:r>
@@ -2938,95 +3257,43 @@
           <w:bottom w:val="single" w:sz="4" w:space="1" w:color="auto"/>
           <w:right w:val="single" w:sz="4" w:space="4" w:color="auto"/>
         </w:pBdr>
-        <w:autoSpaceDE w:val="0"/>
-        <w:autoSpaceDN w:val="0"/>
-        <w:adjustRightInd w:val="0"/>
-        <w:spacing w:after="0" w:line="240" w:lineRule="auto"/>
-        <w:rPr>
-          <w:rFonts w:ascii="Courier New" w:hAnsi="Courier New" w:cs="Courier New"/>
-          <w:lang w:val="en-US"/>
-        </w:rPr>
-      </w:pPr>
-      <w:proofErr w:type="gramStart"/>
-      <w:r>
-        <w:rPr>
-          <w:rFonts w:ascii="Courier New" w:hAnsi="Courier New" w:cs="Courier New"/>
-          <w:lang w:val="en-US"/>
-        </w:rPr>
-        <w:t>select</w:t>
-      </w:r>
-      <w:proofErr w:type="gramEnd"/>
-      <w:r>
-        <w:rPr>
-          <w:rFonts w:ascii="Courier New" w:hAnsi="Courier New" w:cs="Courier New"/>
-          <w:lang w:val="en-US"/>
-        </w:rPr>
-        <w:t xml:space="preserve"> </w:t>
-      </w:r>
-      <w:proofErr w:type="spellStart"/>
-      <w:r>
-        <w:rPr>
-          <w:rFonts w:ascii="Courier New" w:hAnsi="Courier New" w:cs="Courier New"/>
-          <w:lang w:val="en-US"/>
-        </w:rPr>
-        <w:t>TICKETTYPES.price</w:t>
-      </w:r>
-      <w:proofErr w:type="spellEnd"/>
-      <w:r>
-        <w:rPr>
-          <w:rFonts w:ascii="Courier New" w:hAnsi="Courier New" w:cs="Courier New"/>
-          <w:lang w:val="en-US"/>
-        </w:rPr>
-        <w:t xml:space="preserve"> from </w:t>
-      </w:r>
-      <w:proofErr w:type="spellStart"/>
-      <w:r>
-        <w:rPr>
-          <w:rFonts w:ascii="Courier New" w:hAnsi="Courier New" w:cs="Courier New"/>
-          <w:lang w:val="en-US"/>
-        </w:rPr>
-        <w:t>tickettypes</w:t>
-      </w:r>
-      <w:proofErr w:type="spellEnd"/>
-      <w:r>
-        <w:rPr>
-          <w:rFonts w:ascii="Courier New" w:hAnsi="Courier New" w:cs="Courier New"/>
-          <w:lang w:val="en-US"/>
-        </w:rPr>
-        <w:t xml:space="preserve"> where</w:t>
-      </w:r>
-    </w:p>
-    <w:p>
-      <w:pPr>
-        <w:pBdr>
-          <w:top w:val="single" w:sz="4" w:space="1" w:color="auto"/>
-          <w:left w:val="single" w:sz="4" w:space="4" w:color="auto"/>
-          <w:bottom w:val="single" w:sz="4" w:space="1" w:color="auto"/>
-          <w:right w:val="single" w:sz="4" w:space="4" w:color="auto"/>
-        </w:pBdr>
-        <w:autoSpaceDE w:val="0"/>
-        <w:autoSpaceDN w:val="0"/>
-        <w:adjustRightInd w:val="0"/>
-        <w:spacing w:after="0" w:line="240" w:lineRule="auto"/>
-        <w:rPr>
-          <w:rFonts w:ascii="Courier New" w:hAnsi="Courier New" w:cs="Courier New"/>
-          <w:lang w:val="en-US"/>
-        </w:rPr>
-      </w:pPr>
-      <w:r>
-        <w:rPr>
-          <w:rFonts w:ascii="Courier New" w:hAnsi="Courier New" w:cs="Courier New"/>
-          <w:lang w:val="en-US"/>
-        </w:rPr>
-        <w:t xml:space="preserve">    </w:t>
-      </w:r>
-      <w:proofErr w:type="spellStart"/>
-      <w:r>
-        <w:rPr>
-          <w:rFonts w:ascii="Courier New" w:hAnsi="Courier New" w:cs="Courier New"/>
-          <w:lang w:val="en-US"/>
-        </w:rPr>
-        <w:t>tickettypes.id_type</w:t>
+        <w:spacing w:after="0"/>
+        <w:rPr>
+          <w:rFonts w:ascii="Courier New" w:hAnsi="Courier New" w:cs="Courier New"/>
+          <w:lang w:val="en-US"/>
+        </w:rPr>
+      </w:pPr>
+      <w:proofErr w:type="gramStart"/>
+      <w:r>
+        <w:rPr>
+          <w:rFonts w:ascii="Courier New" w:hAnsi="Courier New" w:cs="Courier New"/>
+          <w:lang w:val="en-US"/>
+        </w:rPr>
+        <w:t>end</w:t>
+      </w:r>
+      <w:proofErr w:type="gramEnd"/>
+    </w:p>
+    <w:p>
+      <w:pPr>
+        <w:pBdr>
+          <w:top w:val="single" w:sz="4" w:space="1" w:color="auto"/>
+          <w:left w:val="single" w:sz="4" w:space="4" w:color="auto"/>
+          <w:bottom w:val="single" w:sz="4" w:space="1" w:color="auto"/>
+          <w:right w:val="single" w:sz="4" w:space="4" w:color="auto"/>
+        </w:pBdr>
+        <w:spacing w:after="0"/>
+        <w:rPr>
+          <w:rFonts w:ascii="Courier New" w:hAnsi="Courier New" w:cs="Courier New"/>
+          <w:lang w:val="en-US"/>
+        </w:rPr>
+      </w:pPr>
+      <w:proofErr w:type="spellStart"/>
+      <w:r>
+        <w:rPr>
+          <w:rFonts w:ascii="Courier New" w:hAnsi="Courier New" w:cs="Courier New"/>
+          <w:lang w:val="en-US"/>
+        </w:rPr>
+        <w:t>new.paid</w:t>
       </w:r>
       <w:proofErr w:type="spellEnd"/>
       <w:r>
@@ -3042,59 +3309,7 @@
           <w:rFonts w:ascii="Courier New" w:hAnsi="Courier New" w:cs="Courier New"/>
           <w:lang w:val="en-US"/>
         </w:rPr>
-        <w:t>new.id_type</w:t>
-      </w:r>
-      <w:proofErr w:type="spellEnd"/>
-    </w:p>
-    <w:p>
-      <w:pPr>
-        <w:pBdr>
-          <w:top w:val="single" w:sz="4" w:space="1" w:color="auto"/>
-          <w:left w:val="single" w:sz="4" w:space="4" w:color="auto"/>
-          <w:bottom w:val="single" w:sz="4" w:space="1" w:color="auto"/>
-          <w:right w:val="single" w:sz="4" w:space="4" w:color="auto"/>
-        </w:pBdr>
-        <w:autoSpaceDE w:val="0"/>
-        <w:autoSpaceDN w:val="0"/>
-        <w:adjustRightInd w:val="0"/>
-        <w:spacing w:after="0" w:line="240" w:lineRule="auto"/>
-        <w:rPr>
-          <w:rFonts w:ascii="Courier New" w:hAnsi="Courier New" w:cs="Courier New"/>
-          <w:lang w:val="en-US"/>
-        </w:rPr>
-      </w:pPr>
-      <w:r>
-        <w:rPr>
-          <w:rFonts w:ascii="Courier New" w:hAnsi="Courier New" w:cs="Courier New"/>
-          <w:lang w:val="en-US"/>
-        </w:rPr>
-        <w:t xml:space="preserve">    </w:t>
-      </w:r>
-      <w:proofErr w:type="spellStart"/>
-      <w:proofErr w:type="gramStart"/>
-      <w:r>
-        <w:rPr>
-          <w:rFonts w:ascii="Courier New" w:hAnsi="Courier New" w:cs="Courier New"/>
-          <w:lang w:val="en-US"/>
-        </w:rPr>
-        <w:t>into</w:t>
-      </w:r>
-      <w:proofErr w:type="spellEnd"/>
-      <w:proofErr w:type="gramEnd"/>
-      <w:r>
-        <w:rPr>
-          <w:rFonts w:ascii="Courier New" w:hAnsi="Courier New" w:cs="Courier New"/>
-          <w:lang w:val="en-US"/>
-        </w:rPr>
-        <w:t xml:space="preserve"> :</w:t>
-      </w:r>
-      <w:proofErr w:type="spellStart"/>
-      <w:r>
-        <w:rPr>
-          <w:rFonts w:ascii="Courier New" w:hAnsi="Courier New" w:cs="Courier New"/>
-          <w:lang w:val="en-US"/>
-        </w:rPr>
-        <w:t>fprice</w:t>
+        <w:t>rprice</w:t>
       </w:r>
       <w:proofErr w:type="spellEnd"/>
       <w:r>
@@ -3113,180 +3328,28 @@
           <w:bottom w:val="single" w:sz="4" w:space="1" w:color="auto"/>
           <w:right w:val="single" w:sz="4" w:space="4" w:color="auto"/>
         </w:pBdr>
-        <w:autoSpaceDE w:val="0"/>
-        <w:autoSpaceDN w:val="0"/>
-        <w:adjustRightInd w:val="0"/>
-        <w:spacing w:after="0" w:line="240" w:lineRule="auto"/>
-        <w:rPr>
-          <w:rFonts w:ascii="Courier New" w:hAnsi="Courier New" w:cs="Courier New"/>
-          <w:lang w:val="en-US"/>
-        </w:rPr>
-      </w:pPr>
-      <w:proofErr w:type="spellStart"/>
-      <w:proofErr w:type="gramStart"/>
-      <w:r>
-        <w:rPr>
-          <w:rFonts w:ascii="Courier New" w:hAnsi="Courier New" w:cs="Courier New"/>
-          <w:lang w:val="en-US"/>
-        </w:rPr>
-        <w:t>rprice</w:t>
-      </w:r>
-      <w:proofErr w:type="spellEnd"/>
-      <w:proofErr w:type="gramEnd"/>
-      <w:r>
-        <w:rPr>
-          <w:rFonts w:ascii="Courier New" w:hAnsi="Courier New" w:cs="Courier New"/>
-          <w:lang w:val="en-US"/>
-        </w:rPr>
-        <w:t xml:space="preserve"> = </w:t>
-      </w:r>
-      <w:proofErr w:type="spellStart"/>
-      <w:r>
-        <w:rPr>
-          <w:rFonts w:ascii="Courier New" w:hAnsi="Courier New" w:cs="Courier New"/>
-          <w:lang w:val="en-US"/>
-        </w:rPr>
-        <w:t>fprice</w:t>
-      </w:r>
-      <w:proofErr w:type="spellEnd"/>
-      <w:r>
-        <w:rPr>
-          <w:rFonts w:ascii="Courier New" w:hAnsi="Courier New" w:cs="Courier New"/>
-          <w:lang w:val="en-US"/>
-        </w:rPr>
-        <w:t xml:space="preserve"> - (</w:t>
-      </w:r>
-      <w:proofErr w:type="spellStart"/>
-      <w:r>
-        <w:rPr>
-          <w:rFonts w:ascii="Courier New" w:hAnsi="Courier New" w:cs="Courier New"/>
-          <w:lang w:val="en-US"/>
-        </w:rPr>
-        <w:t>fprice</w:t>
-      </w:r>
-      <w:proofErr w:type="spellEnd"/>
-      <w:r>
-        <w:rPr>
-          <w:rFonts w:ascii="Courier New" w:hAnsi="Courier New" w:cs="Courier New"/>
-          <w:lang w:val="en-US"/>
-        </w:rPr>
-        <w:t>*</w:t>
-      </w:r>
-      <w:proofErr w:type="spellStart"/>
-      <w:r>
-        <w:rPr>
-          <w:rFonts w:ascii="Courier New" w:hAnsi="Courier New" w:cs="Courier New"/>
-          <w:lang w:val="en-US"/>
-        </w:rPr>
-        <w:t>discval</w:t>
-      </w:r>
-      <w:proofErr w:type="spellEnd"/>
-      <w:r>
-        <w:rPr>
-          <w:rFonts w:ascii="Courier New" w:hAnsi="Courier New" w:cs="Courier New"/>
-          <w:lang w:val="en-US"/>
-        </w:rPr>
-        <w:t>)/100;</w:t>
-      </w:r>
-    </w:p>
-    <w:p>
-      <w:pPr>
-        <w:pBdr>
-          <w:top w:val="single" w:sz="4" w:space="1" w:color="auto"/>
-          <w:left w:val="single" w:sz="4" w:space="4" w:color="auto"/>
-          <w:bottom w:val="single" w:sz="4" w:space="1" w:color="auto"/>
-          <w:right w:val="single" w:sz="4" w:space="4" w:color="auto"/>
-        </w:pBdr>
-        <w:autoSpaceDE w:val="0"/>
-        <w:autoSpaceDN w:val="0"/>
-        <w:adjustRightInd w:val="0"/>
-        <w:spacing w:after="0" w:line="240" w:lineRule="auto"/>
-        <w:rPr>
-          <w:rFonts w:ascii="Courier New" w:hAnsi="Courier New" w:cs="Courier New"/>
-        </w:rPr>
-      </w:pPr>
-      <w:r>
-        <w:rPr>
-          <w:rFonts w:ascii="Courier New" w:hAnsi="Courier New" w:cs="Courier New"/>
-          <w:lang w:val="en-US"/>
-        </w:rPr>
-        <w:t>new</w:t>
-      </w:r>
-      <w:r>
-        <w:rPr>
-          <w:rFonts w:ascii="Courier New" w:hAnsi="Courier New" w:cs="Courier New"/>
-        </w:rPr>
-        <w:t>.</w:t>
-      </w:r>
-      <w:r>
-        <w:rPr>
-          <w:rFonts w:ascii="Courier New" w:hAnsi="Courier New" w:cs="Courier New"/>
-          <w:lang w:val="en-US"/>
-        </w:rPr>
-        <w:t>paid</w:t>
-      </w:r>
-      <w:r>
-        <w:rPr>
-          <w:rFonts w:ascii="Courier New" w:hAnsi="Courier New" w:cs="Courier New"/>
-        </w:rPr>
-        <w:t xml:space="preserve"> = </w:t>
-      </w:r>
-      <w:proofErr w:type="spellStart"/>
-      <w:r>
-        <w:rPr>
-          <w:rFonts w:ascii="Courier New" w:hAnsi="Courier New" w:cs="Courier New"/>
-          <w:lang w:val="en-US"/>
-        </w:rPr>
-        <w:t>rprice</w:t>
-      </w:r>
-      <w:proofErr w:type="spellEnd"/>
-      <w:r>
-        <w:rPr>
-          <w:rFonts w:ascii="Courier New" w:hAnsi="Courier New" w:cs="Courier New"/>
-        </w:rPr>
-        <w:t>;</w:t>
-      </w:r>
-    </w:p>
-    <w:p>
-      <w:pPr>
-        <w:pBdr>
-          <w:top w:val="single" w:sz="4" w:space="1" w:color="auto"/>
-          <w:left w:val="single" w:sz="4" w:space="4" w:color="auto"/>
-          <w:bottom w:val="single" w:sz="4" w:space="1" w:color="auto"/>
-          <w:right w:val="single" w:sz="4" w:space="4" w:color="auto"/>
-        </w:pBdr>
-        <w:autoSpaceDE w:val="0"/>
-        <w:autoSpaceDN w:val="0"/>
-        <w:adjustRightInd w:val="0"/>
-        <w:spacing w:after="0" w:line="240" w:lineRule="auto"/>
-        <w:rPr>
-          <w:rFonts w:ascii="Courier New" w:hAnsi="Courier New" w:cs="Courier New"/>
-        </w:rPr>
-      </w:pPr>
-      <w:proofErr w:type="gramStart"/>
-      <w:r>
-        <w:rPr>
-          <w:rFonts w:ascii="Courier New" w:hAnsi="Courier New" w:cs="Courier New"/>
-          <w:lang w:val="en-US"/>
-        </w:rPr>
-        <w:t>end</w:t>
-      </w:r>
-      <w:proofErr w:type="gramEnd"/>
-      <w:r>
-        <w:rPr>
-          <w:rFonts w:ascii="Courier New" w:hAnsi="Courier New" w:cs="Courier New"/>
-        </w:rPr>
-        <w:t>;</w:t>
-      </w:r>
-    </w:p>
-    <w:p>
-      <w:pPr>
+        <w:spacing w:after="0"/>
         <w:rPr>
           <w:rFonts w:ascii="Times New Roman" w:hAnsi="Times New Roman" w:cs="Times New Roman"/>
           <w:sz w:val="28"/>
           <w:szCs w:val="28"/>
         </w:rPr>
       </w:pPr>
+      <w:proofErr w:type="gramStart"/>
+      <w:r>
+        <w:rPr>
+          <w:rFonts w:ascii="Courier New" w:hAnsi="Courier New" w:cs="Courier New"/>
+          <w:lang w:val="en-US"/>
+        </w:rPr>
+        <w:t>end</w:t>
+      </w:r>
+      <w:proofErr w:type="gramEnd"/>
+      <w:r>
+        <w:rPr>
+          <w:rFonts w:ascii="Courier New" w:hAnsi="Courier New" w:cs="Courier New"/>
+        </w:rPr>
+        <w:t>;</w:t>
+      </w:r>
     </w:p>
     <w:p>
       <w:pPr>
@@ -3443,6 +3506,7 @@
           <w:sz w:val="28"/>
           <w:szCs w:val="28"/>
         </w:rPr>
+        <w:lastRenderedPageBreak/>
         <w:t>Видно, что клиент заплатил 7500 вместо 10000.</w:t>
       </w:r>
     </w:p>
@@ -3488,6 +3552,1588 @@
           <w:lang w:val="en-US"/>
         </w:rPr>
         <w:t>:</w:t>
+      </w:r>
+    </w:p>
+    <w:p>
+      <w:pPr>
+        <w:pBdr>
+          <w:top w:val="single" w:sz="4" w:space="1" w:color="auto"/>
+          <w:left w:val="single" w:sz="4" w:space="4" w:color="auto"/>
+          <w:bottom w:val="single" w:sz="4" w:space="1" w:color="auto"/>
+          <w:right w:val="single" w:sz="4" w:space="4" w:color="auto"/>
+        </w:pBdr>
+        <w:spacing w:after="0"/>
+        <w:rPr>
+          <w:rFonts w:ascii="Courier New" w:hAnsi="Courier New" w:cs="Courier New"/>
+          <w:lang w:val="en-US"/>
+        </w:rPr>
+      </w:pPr>
+      <w:proofErr w:type="gramStart"/>
+      <w:r>
+        <w:rPr>
+          <w:rFonts w:ascii="Courier New" w:hAnsi="Courier New" w:cs="Courier New"/>
+          <w:lang w:val="en-US"/>
+        </w:rPr>
+        <w:t>connect</w:t>
+      </w:r>
+      <w:proofErr w:type="gramEnd"/>
+      <w:r>
+        <w:rPr>
+          <w:rFonts w:ascii="Courier New" w:hAnsi="Courier New" w:cs="Courier New"/>
+          <w:lang w:val="en-US"/>
+        </w:rPr>
+        <w:t xml:space="preserve"> 'C:/SCLUB' user 'SYSDBA' password '</w:t>
+      </w:r>
+      <w:proofErr w:type="spellStart"/>
+      <w:r>
+        <w:rPr>
+          <w:rFonts w:ascii="Courier New" w:hAnsi="Courier New" w:cs="Courier New"/>
+          <w:lang w:val="en-US"/>
+        </w:rPr>
+        <w:t>masterkey</w:t>
+      </w:r>
+      <w:proofErr w:type="spellEnd"/>
+      <w:r>
+        <w:rPr>
+          <w:rFonts w:ascii="Courier New" w:hAnsi="Courier New" w:cs="Courier New"/>
+          <w:lang w:val="en-US"/>
+        </w:rPr>
+        <w:t>';</w:t>
+      </w:r>
+    </w:p>
+    <w:p>
+      <w:pPr>
+        <w:pBdr>
+          <w:top w:val="single" w:sz="4" w:space="1" w:color="auto"/>
+          <w:left w:val="single" w:sz="4" w:space="4" w:color="auto"/>
+          <w:bottom w:val="single" w:sz="4" w:space="1" w:color="auto"/>
+          <w:right w:val="single" w:sz="4" w:space="4" w:color="auto"/>
+        </w:pBdr>
+        <w:spacing w:after="0"/>
+        <w:rPr>
+          <w:rFonts w:ascii="Courier New" w:hAnsi="Courier New" w:cs="Courier New"/>
+          <w:lang w:val="en-US"/>
+        </w:rPr>
+      </w:pPr>
+    </w:p>
+    <w:p>
+      <w:pPr>
+        <w:pBdr>
+          <w:top w:val="single" w:sz="4" w:space="1" w:color="auto"/>
+          <w:left w:val="single" w:sz="4" w:space="4" w:color="auto"/>
+          <w:bottom w:val="single" w:sz="4" w:space="1" w:color="auto"/>
+          <w:right w:val="single" w:sz="4" w:space="4" w:color="auto"/>
+        </w:pBdr>
+        <w:spacing w:after="0"/>
+        <w:rPr>
+          <w:rFonts w:ascii="Courier New" w:hAnsi="Courier New" w:cs="Courier New"/>
+          <w:lang w:val="en-US"/>
+        </w:rPr>
+      </w:pPr>
+      <w:proofErr w:type="gramStart"/>
+      <w:r>
+        <w:rPr>
+          <w:rFonts w:ascii="Courier New" w:hAnsi="Courier New" w:cs="Courier New"/>
+          <w:lang w:val="en-US"/>
+        </w:rPr>
+        <w:t>drop</w:t>
+      </w:r>
+      <w:proofErr w:type="gramEnd"/>
+      <w:r>
+        <w:rPr>
+          <w:rFonts w:ascii="Courier New" w:hAnsi="Courier New" w:cs="Courier New"/>
+          <w:lang w:val="en-US"/>
+        </w:rPr>
+        <w:t xml:space="preserve"> trigger </w:t>
+      </w:r>
+      <w:proofErr w:type="spellStart"/>
+      <w:r>
+        <w:rPr>
+          <w:rFonts w:ascii="Courier New" w:hAnsi="Courier New" w:cs="Courier New"/>
+          <w:lang w:val="en-US"/>
+        </w:rPr>
+        <w:t>free_addserv</w:t>
+      </w:r>
+      <w:proofErr w:type="spellEnd"/>
+      <w:r>
+        <w:rPr>
+          <w:rFonts w:ascii="Courier New" w:hAnsi="Courier New" w:cs="Courier New"/>
+          <w:lang w:val="en-US"/>
+        </w:rPr>
+        <w:t>;</w:t>
+      </w:r>
+    </w:p>
+    <w:p>
+      <w:pPr>
+        <w:pBdr>
+          <w:top w:val="single" w:sz="4" w:space="1" w:color="auto"/>
+          <w:left w:val="single" w:sz="4" w:space="4" w:color="auto"/>
+          <w:bottom w:val="single" w:sz="4" w:space="1" w:color="auto"/>
+          <w:right w:val="single" w:sz="4" w:space="4" w:color="auto"/>
+        </w:pBdr>
+        <w:spacing w:after="0"/>
+        <w:rPr>
+          <w:rFonts w:ascii="Courier New" w:hAnsi="Courier New" w:cs="Courier New"/>
+          <w:lang w:val="en-US"/>
+        </w:rPr>
+      </w:pPr>
+    </w:p>
+    <w:p>
+      <w:pPr>
+        <w:pBdr>
+          <w:top w:val="single" w:sz="4" w:space="1" w:color="auto"/>
+          <w:left w:val="single" w:sz="4" w:space="4" w:color="auto"/>
+          <w:bottom w:val="single" w:sz="4" w:space="1" w:color="auto"/>
+          <w:right w:val="single" w:sz="4" w:space="4" w:color="auto"/>
+        </w:pBdr>
+        <w:spacing w:after="0"/>
+        <w:rPr>
+          <w:rFonts w:ascii="Courier New" w:hAnsi="Courier New" w:cs="Courier New"/>
+          <w:lang w:val="en-US"/>
+        </w:rPr>
+      </w:pPr>
+      <w:proofErr w:type="gramStart"/>
+      <w:r>
+        <w:rPr>
+          <w:rFonts w:ascii="Courier New" w:hAnsi="Courier New" w:cs="Courier New"/>
+          <w:lang w:val="en-US"/>
+        </w:rPr>
+        <w:t>create</w:t>
+      </w:r>
+      <w:proofErr w:type="gramEnd"/>
+      <w:r>
+        <w:rPr>
+          <w:rFonts w:ascii="Courier New" w:hAnsi="Courier New" w:cs="Courier New"/>
+          <w:lang w:val="en-US"/>
+        </w:rPr>
+        <w:t xml:space="preserve"> trigger </w:t>
+      </w:r>
+      <w:proofErr w:type="spellStart"/>
+      <w:r>
+        <w:rPr>
+          <w:rFonts w:ascii="Courier New" w:hAnsi="Courier New" w:cs="Courier New"/>
+          <w:lang w:val="en-US"/>
+        </w:rPr>
+        <w:t>free_addserv</w:t>
+      </w:r>
+      <w:proofErr w:type="spellEnd"/>
+      <w:r>
+        <w:rPr>
+          <w:rFonts w:ascii="Courier New" w:hAnsi="Courier New" w:cs="Courier New"/>
+          <w:lang w:val="en-US"/>
+        </w:rPr>
+        <w:t xml:space="preserve"> for </w:t>
+      </w:r>
+      <w:proofErr w:type="spellStart"/>
+      <w:r>
+        <w:rPr>
+          <w:rFonts w:ascii="Courier New" w:hAnsi="Courier New" w:cs="Courier New"/>
+          <w:lang w:val="en-US"/>
+        </w:rPr>
+        <w:t>seasontickets</w:t>
+      </w:r>
+      <w:proofErr w:type="spellEnd"/>
+      <w:r>
+        <w:rPr>
+          <w:rFonts w:ascii="Courier New" w:hAnsi="Courier New" w:cs="Courier New"/>
+          <w:lang w:val="en-US"/>
+        </w:rPr>
+        <w:t xml:space="preserve"> after insert</w:t>
+      </w:r>
+    </w:p>
+    <w:p>
+      <w:pPr>
+        <w:pBdr>
+          <w:top w:val="single" w:sz="4" w:space="1" w:color="auto"/>
+          <w:left w:val="single" w:sz="4" w:space="4" w:color="auto"/>
+          <w:bottom w:val="single" w:sz="4" w:space="1" w:color="auto"/>
+          <w:right w:val="single" w:sz="4" w:space="4" w:color="auto"/>
+        </w:pBdr>
+        <w:spacing w:after="0"/>
+        <w:rPr>
+          <w:rFonts w:ascii="Courier New" w:hAnsi="Courier New" w:cs="Courier New"/>
+          <w:lang w:val="en-US"/>
+        </w:rPr>
+      </w:pPr>
+      <w:proofErr w:type="gramStart"/>
+      <w:r>
+        <w:rPr>
+          <w:rFonts w:ascii="Courier New" w:hAnsi="Courier New" w:cs="Courier New"/>
+          <w:lang w:val="en-US"/>
+        </w:rPr>
+        <w:t>as</w:t>
+      </w:r>
+      <w:proofErr w:type="gramEnd"/>
+    </w:p>
+    <w:p>
+      <w:pPr>
+        <w:pBdr>
+          <w:top w:val="single" w:sz="4" w:space="1" w:color="auto"/>
+          <w:left w:val="single" w:sz="4" w:space="4" w:color="auto"/>
+          <w:bottom w:val="single" w:sz="4" w:space="1" w:color="auto"/>
+          <w:right w:val="single" w:sz="4" w:space="4" w:color="auto"/>
+        </w:pBdr>
+        <w:spacing w:after="0"/>
+        <w:rPr>
+          <w:rFonts w:ascii="Courier New" w:hAnsi="Courier New" w:cs="Courier New"/>
+          <w:lang w:val="en-US"/>
+        </w:rPr>
+      </w:pPr>
+      <w:proofErr w:type="gramStart"/>
+      <w:r>
+        <w:rPr>
+          <w:rFonts w:ascii="Courier New" w:hAnsi="Courier New" w:cs="Courier New"/>
+          <w:lang w:val="en-US"/>
+        </w:rPr>
+        <w:t>declare</w:t>
+      </w:r>
+      <w:proofErr w:type="gramEnd"/>
+      <w:r>
+        <w:rPr>
+          <w:rFonts w:ascii="Courier New" w:hAnsi="Courier New" w:cs="Courier New"/>
+          <w:lang w:val="en-US"/>
+        </w:rPr>
+        <w:t xml:space="preserve"> variable </w:t>
+      </w:r>
+      <w:proofErr w:type="spellStart"/>
+      <w:r>
+        <w:rPr>
+          <w:rFonts w:ascii="Courier New" w:hAnsi="Courier New" w:cs="Courier New"/>
+          <w:lang w:val="en-US"/>
+        </w:rPr>
+        <w:t>n_sum</w:t>
+      </w:r>
+      <w:proofErr w:type="spellEnd"/>
+      <w:r>
+        <w:rPr>
+          <w:rFonts w:ascii="Courier New" w:hAnsi="Courier New" w:cs="Courier New"/>
+          <w:lang w:val="en-US"/>
+        </w:rPr>
+        <w:t xml:space="preserve"> </w:t>
+      </w:r>
+      <w:proofErr w:type="spellStart"/>
+      <w:r>
+        <w:rPr>
+          <w:rFonts w:ascii="Courier New" w:hAnsi="Courier New" w:cs="Courier New"/>
+          <w:lang w:val="en-US"/>
+        </w:rPr>
+        <w:t>int</w:t>
+      </w:r>
+      <w:proofErr w:type="spellEnd"/>
+      <w:r>
+        <w:rPr>
+          <w:rFonts w:ascii="Courier New" w:hAnsi="Courier New" w:cs="Courier New"/>
+          <w:lang w:val="en-US"/>
+        </w:rPr>
+        <w:t>;</w:t>
+      </w:r>
+    </w:p>
+    <w:p>
+      <w:pPr>
+        <w:pBdr>
+          <w:top w:val="single" w:sz="4" w:space="1" w:color="auto"/>
+          <w:left w:val="single" w:sz="4" w:space="4" w:color="auto"/>
+          <w:bottom w:val="single" w:sz="4" w:space="1" w:color="auto"/>
+          <w:right w:val="single" w:sz="4" w:space="4" w:color="auto"/>
+        </w:pBdr>
+        <w:spacing w:after="0"/>
+        <w:rPr>
+          <w:rFonts w:ascii="Courier New" w:hAnsi="Courier New" w:cs="Courier New"/>
+          <w:lang w:val="en-US"/>
+        </w:rPr>
+      </w:pPr>
+      <w:proofErr w:type="gramStart"/>
+      <w:r>
+        <w:rPr>
+          <w:rFonts w:ascii="Courier New" w:hAnsi="Courier New" w:cs="Courier New"/>
+          <w:lang w:val="en-US"/>
+        </w:rPr>
+        <w:t>declare</w:t>
+      </w:r>
+      <w:proofErr w:type="gramEnd"/>
+      <w:r>
+        <w:rPr>
+          <w:rFonts w:ascii="Courier New" w:hAnsi="Courier New" w:cs="Courier New"/>
+          <w:lang w:val="en-US"/>
+        </w:rPr>
+        <w:t xml:space="preserve"> variable </w:t>
+      </w:r>
+      <w:proofErr w:type="spellStart"/>
+      <w:r>
+        <w:rPr>
+          <w:rFonts w:ascii="Courier New" w:hAnsi="Courier New" w:cs="Courier New"/>
+          <w:lang w:val="en-US"/>
+        </w:rPr>
+        <w:t>t_sum_serv</w:t>
+      </w:r>
+      <w:proofErr w:type="spellEnd"/>
+      <w:r>
+        <w:rPr>
+          <w:rFonts w:ascii="Courier New" w:hAnsi="Courier New" w:cs="Courier New"/>
+          <w:lang w:val="en-US"/>
+        </w:rPr>
+        <w:t xml:space="preserve"> </w:t>
+      </w:r>
+      <w:proofErr w:type="spellStart"/>
+      <w:r>
+        <w:rPr>
+          <w:rFonts w:ascii="Courier New" w:hAnsi="Courier New" w:cs="Courier New"/>
+          <w:lang w:val="en-US"/>
+        </w:rPr>
+        <w:t>int</w:t>
+      </w:r>
+      <w:proofErr w:type="spellEnd"/>
+      <w:r>
+        <w:rPr>
+          <w:rFonts w:ascii="Courier New" w:hAnsi="Courier New" w:cs="Courier New"/>
+          <w:lang w:val="en-US"/>
+        </w:rPr>
+        <w:t xml:space="preserve"> default 0;</w:t>
+      </w:r>
+    </w:p>
+    <w:p>
+      <w:pPr>
+        <w:pBdr>
+          <w:top w:val="single" w:sz="4" w:space="1" w:color="auto"/>
+          <w:left w:val="single" w:sz="4" w:space="4" w:color="auto"/>
+          <w:bottom w:val="single" w:sz="4" w:space="1" w:color="auto"/>
+          <w:right w:val="single" w:sz="4" w:space="4" w:color="auto"/>
+        </w:pBdr>
+        <w:spacing w:after="0"/>
+        <w:rPr>
+          <w:rFonts w:ascii="Courier New" w:hAnsi="Courier New" w:cs="Courier New"/>
+          <w:lang w:val="en-US"/>
+        </w:rPr>
+      </w:pPr>
+      <w:proofErr w:type="gramStart"/>
+      <w:r>
+        <w:rPr>
+          <w:rFonts w:ascii="Courier New" w:hAnsi="Courier New" w:cs="Courier New"/>
+          <w:lang w:val="en-US"/>
+        </w:rPr>
+        <w:t>declare</w:t>
+      </w:r>
+      <w:proofErr w:type="gramEnd"/>
+      <w:r>
+        <w:rPr>
+          <w:rFonts w:ascii="Courier New" w:hAnsi="Courier New" w:cs="Courier New"/>
+          <w:lang w:val="en-US"/>
+        </w:rPr>
+        <w:t xml:space="preserve"> variable </w:t>
+      </w:r>
+      <w:proofErr w:type="spellStart"/>
+      <w:r>
+        <w:rPr>
+          <w:rFonts w:ascii="Courier New" w:hAnsi="Courier New" w:cs="Courier New"/>
+          <w:lang w:val="en-US"/>
+        </w:rPr>
+        <w:t>t_sum_tick</w:t>
+      </w:r>
+      <w:proofErr w:type="spellEnd"/>
+      <w:r>
+        <w:rPr>
+          <w:rFonts w:ascii="Courier New" w:hAnsi="Courier New" w:cs="Courier New"/>
+          <w:lang w:val="en-US"/>
+        </w:rPr>
+        <w:t xml:space="preserve"> float default 0.0;</w:t>
+      </w:r>
+    </w:p>
+    <w:p>
+      <w:pPr>
+        <w:pBdr>
+          <w:top w:val="single" w:sz="4" w:space="1" w:color="auto"/>
+          <w:left w:val="single" w:sz="4" w:space="4" w:color="auto"/>
+          <w:bottom w:val="single" w:sz="4" w:space="1" w:color="auto"/>
+          <w:right w:val="single" w:sz="4" w:space="4" w:color="auto"/>
+        </w:pBdr>
+        <w:spacing w:after="0"/>
+        <w:rPr>
+          <w:rFonts w:ascii="Courier New" w:hAnsi="Courier New" w:cs="Courier New"/>
+          <w:lang w:val="en-US"/>
+        </w:rPr>
+      </w:pPr>
+      <w:proofErr w:type="gramStart"/>
+      <w:r>
+        <w:rPr>
+          <w:rFonts w:ascii="Courier New" w:hAnsi="Courier New" w:cs="Courier New"/>
+          <w:lang w:val="en-US"/>
+        </w:rPr>
+        <w:t>declare</w:t>
+      </w:r>
+      <w:proofErr w:type="gramEnd"/>
+      <w:r>
+        <w:rPr>
+          <w:rFonts w:ascii="Courier New" w:hAnsi="Courier New" w:cs="Courier New"/>
+          <w:lang w:val="en-US"/>
+        </w:rPr>
+        <w:t xml:space="preserve"> variable </w:t>
+      </w:r>
+      <w:proofErr w:type="spellStart"/>
+      <w:r>
+        <w:rPr>
+          <w:rFonts w:ascii="Courier New" w:hAnsi="Courier New" w:cs="Courier New"/>
+          <w:lang w:val="en-US"/>
+        </w:rPr>
+        <w:t>t_sum</w:t>
+      </w:r>
+      <w:proofErr w:type="spellEnd"/>
+      <w:r>
+        <w:rPr>
+          <w:rFonts w:ascii="Courier New" w:hAnsi="Courier New" w:cs="Courier New"/>
+          <w:lang w:val="en-US"/>
+        </w:rPr>
+        <w:t xml:space="preserve"> </w:t>
+      </w:r>
+      <w:proofErr w:type="spellStart"/>
+      <w:r>
+        <w:rPr>
+          <w:rFonts w:ascii="Courier New" w:hAnsi="Courier New" w:cs="Courier New"/>
+          <w:lang w:val="en-US"/>
+        </w:rPr>
+        <w:t>int</w:t>
+      </w:r>
+      <w:proofErr w:type="spellEnd"/>
+      <w:r>
+        <w:rPr>
+          <w:rFonts w:ascii="Courier New" w:hAnsi="Courier New" w:cs="Courier New"/>
+          <w:lang w:val="en-US"/>
+        </w:rPr>
+        <w:t xml:space="preserve"> default 0;</w:t>
+      </w:r>
+    </w:p>
+    <w:p>
+      <w:pPr>
+        <w:pBdr>
+          <w:top w:val="single" w:sz="4" w:space="1" w:color="auto"/>
+          <w:left w:val="single" w:sz="4" w:space="4" w:color="auto"/>
+          <w:bottom w:val="single" w:sz="4" w:space="1" w:color="auto"/>
+          <w:right w:val="single" w:sz="4" w:space="4" w:color="auto"/>
+        </w:pBdr>
+        <w:spacing w:after="0"/>
+        <w:rPr>
+          <w:rFonts w:ascii="Courier New" w:hAnsi="Courier New" w:cs="Courier New"/>
+          <w:lang w:val="en-US"/>
+        </w:rPr>
+      </w:pPr>
+      <w:proofErr w:type="gramStart"/>
+      <w:r>
+        <w:rPr>
+          <w:rFonts w:ascii="Courier New" w:hAnsi="Courier New" w:cs="Courier New"/>
+          <w:lang w:val="en-US"/>
+        </w:rPr>
+        <w:t>begin</w:t>
+      </w:r>
+      <w:proofErr w:type="gramEnd"/>
+    </w:p>
+    <w:p>
+      <w:pPr>
+        <w:pBdr>
+          <w:top w:val="single" w:sz="4" w:space="1" w:color="auto"/>
+          <w:left w:val="single" w:sz="4" w:space="4" w:color="auto"/>
+          <w:bottom w:val="single" w:sz="4" w:space="1" w:color="auto"/>
+          <w:right w:val="single" w:sz="4" w:space="4" w:color="auto"/>
+        </w:pBdr>
+        <w:spacing w:after="0"/>
+        <w:rPr>
+          <w:rFonts w:ascii="Courier New" w:hAnsi="Courier New" w:cs="Courier New"/>
+          <w:lang w:val="en-US"/>
+        </w:rPr>
+      </w:pPr>
+      <w:proofErr w:type="spellStart"/>
+      <w:r>
+        <w:rPr>
+          <w:rFonts w:ascii="Courier New" w:hAnsi="Courier New" w:cs="Courier New"/>
+          <w:lang w:val="en-US"/>
+        </w:rPr>
+        <w:t>n_sum</w:t>
+      </w:r>
+      <w:proofErr w:type="spellEnd"/>
+      <w:r>
+        <w:rPr>
+          <w:rFonts w:ascii="Courier New" w:hAnsi="Courier New" w:cs="Courier New"/>
+          <w:lang w:val="en-US"/>
+        </w:rPr>
+        <w:t xml:space="preserve"> = 4000;</w:t>
+      </w:r>
+    </w:p>
+    <w:p>
+      <w:pPr>
+        <w:pBdr>
+          <w:top w:val="single" w:sz="4" w:space="1" w:color="auto"/>
+          <w:left w:val="single" w:sz="4" w:space="4" w:color="auto"/>
+          <w:bottom w:val="single" w:sz="4" w:space="1" w:color="auto"/>
+          <w:right w:val="single" w:sz="4" w:space="4" w:color="auto"/>
+        </w:pBdr>
+        <w:spacing w:after="0"/>
+        <w:rPr>
+          <w:rFonts w:ascii="Courier New" w:hAnsi="Courier New" w:cs="Courier New"/>
+          <w:lang w:val="en-US"/>
+        </w:rPr>
+      </w:pPr>
+    </w:p>
+    <w:p>
+      <w:pPr>
+        <w:pBdr>
+          <w:top w:val="single" w:sz="4" w:space="1" w:color="auto"/>
+          <w:left w:val="single" w:sz="4" w:space="4" w:color="auto"/>
+          <w:bottom w:val="single" w:sz="4" w:space="1" w:color="auto"/>
+          <w:right w:val="single" w:sz="4" w:space="4" w:color="auto"/>
+        </w:pBdr>
+        <w:spacing w:after="0"/>
+        <w:rPr>
+          <w:rFonts w:ascii="Courier New" w:hAnsi="Courier New" w:cs="Courier New"/>
+          <w:lang w:val="en-US"/>
+        </w:rPr>
+      </w:pPr>
+      <w:proofErr w:type="gramStart"/>
+      <w:r>
+        <w:rPr>
+          <w:rFonts w:ascii="Courier New" w:hAnsi="Courier New" w:cs="Courier New"/>
+          <w:lang w:val="en-US"/>
+        </w:rPr>
+        <w:t>select</w:t>
+      </w:r>
+      <w:proofErr w:type="gramEnd"/>
+      <w:r>
+        <w:rPr>
+          <w:rFonts w:ascii="Courier New" w:hAnsi="Courier New" w:cs="Courier New"/>
+          <w:lang w:val="en-US"/>
+        </w:rPr>
+        <w:t xml:space="preserve"> SUM(</w:t>
+      </w:r>
+      <w:proofErr w:type="spellStart"/>
+      <w:r>
+        <w:rPr>
+          <w:rFonts w:ascii="Courier New" w:hAnsi="Courier New" w:cs="Courier New"/>
+          <w:lang w:val="en-US"/>
+        </w:rPr>
+        <w:t>addservices.servprice</w:t>
+      </w:r>
+      <w:proofErr w:type="spellEnd"/>
+      <w:r>
+        <w:rPr>
+          <w:rFonts w:ascii="Courier New" w:hAnsi="Courier New" w:cs="Courier New"/>
+          <w:lang w:val="en-US"/>
+        </w:rPr>
+        <w:t xml:space="preserve">) from </w:t>
+      </w:r>
+      <w:proofErr w:type="spellStart"/>
+      <w:r>
+        <w:rPr>
+          <w:rFonts w:ascii="Courier New" w:hAnsi="Courier New" w:cs="Courier New"/>
+          <w:lang w:val="en-US"/>
+        </w:rPr>
+        <w:t>addservices,accountingservices</w:t>
+      </w:r>
+      <w:proofErr w:type="spellEnd"/>
+    </w:p>
+    <w:p>
+      <w:pPr>
+        <w:pBdr>
+          <w:top w:val="single" w:sz="4" w:space="1" w:color="auto"/>
+          <w:left w:val="single" w:sz="4" w:space="4" w:color="auto"/>
+          <w:bottom w:val="single" w:sz="4" w:space="1" w:color="auto"/>
+          <w:right w:val="single" w:sz="4" w:space="4" w:color="auto"/>
+        </w:pBdr>
+        <w:spacing w:after="0"/>
+        <w:rPr>
+          <w:rFonts w:ascii="Courier New" w:hAnsi="Courier New" w:cs="Courier New"/>
+          <w:lang w:val="en-US"/>
+        </w:rPr>
+      </w:pPr>
+      <w:r>
+        <w:rPr>
+          <w:rFonts w:ascii="Courier New" w:hAnsi="Courier New" w:cs="Courier New"/>
+          <w:lang w:val="en-US"/>
+        </w:rPr>
+        <w:t xml:space="preserve">    </w:t>
+      </w:r>
+      <w:proofErr w:type="gramStart"/>
+      <w:r>
+        <w:rPr>
+          <w:rFonts w:ascii="Courier New" w:hAnsi="Courier New" w:cs="Courier New"/>
+          <w:lang w:val="en-US"/>
+        </w:rPr>
+        <w:t>where</w:t>
+      </w:r>
+      <w:proofErr w:type="gramEnd"/>
+      <w:r>
+        <w:rPr>
+          <w:rFonts w:ascii="Courier New" w:hAnsi="Courier New" w:cs="Courier New"/>
+          <w:lang w:val="en-US"/>
+        </w:rPr>
+        <w:t xml:space="preserve"> </w:t>
+      </w:r>
+      <w:proofErr w:type="spellStart"/>
+      <w:r>
+        <w:rPr>
+          <w:rFonts w:ascii="Courier New" w:hAnsi="Courier New" w:cs="Courier New"/>
+          <w:lang w:val="en-US"/>
+        </w:rPr>
+        <w:t>accountingservices.id_client</w:t>
+      </w:r>
+      <w:proofErr w:type="spellEnd"/>
+      <w:r>
+        <w:rPr>
+          <w:rFonts w:ascii="Courier New" w:hAnsi="Courier New" w:cs="Courier New"/>
+          <w:lang w:val="en-US"/>
+        </w:rPr>
+        <w:t xml:space="preserve"> = </w:t>
+      </w:r>
+      <w:proofErr w:type="spellStart"/>
+      <w:r>
+        <w:rPr>
+          <w:rFonts w:ascii="Courier New" w:hAnsi="Courier New" w:cs="Courier New"/>
+          <w:lang w:val="en-US"/>
+        </w:rPr>
+        <w:t>new.id_client</w:t>
+      </w:r>
+      <w:proofErr w:type="spellEnd"/>
+      <w:r>
+        <w:rPr>
+          <w:rFonts w:ascii="Courier New" w:hAnsi="Courier New" w:cs="Courier New"/>
+          <w:lang w:val="en-US"/>
+        </w:rPr>
+        <w:t xml:space="preserve"> and</w:t>
+      </w:r>
+    </w:p>
+    <w:p>
+      <w:pPr>
+        <w:pBdr>
+          <w:top w:val="single" w:sz="4" w:space="1" w:color="auto"/>
+          <w:left w:val="single" w:sz="4" w:space="4" w:color="auto"/>
+          <w:bottom w:val="single" w:sz="4" w:space="1" w:color="auto"/>
+          <w:right w:val="single" w:sz="4" w:space="4" w:color="auto"/>
+        </w:pBdr>
+        <w:spacing w:after="0"/>
+        <w:rPr>
+          <w:rFonts w:ascii="Courier New" w:hAnsi="Courier New" w:cs="Courier New"/>
+          <w:lang w:val="en-US"/>
+        </w:rPr>
+      </w:pPr>
+      <w:r>
+        <w:rPr>
+          <w:rFonts w:ascii="Courier New" w:hAnsi="Courier New" w:cs="Courier New"/>
+          <w:lang w:val="en-US"/>
+        </w:rPr>
+        <w:t xml:space="preserve">    </w:t>
+      </w:r>
+      <w:proofErr w:type="spellStart"/>
+      <w:proofErr w:type="gramStart"/>
+      <w:r>
+        <w:rPr>
+          <w:rFonts w:ascii="Courier New" w:hAnsi="Courier New" w:cs="Courier New"/>
+          <w:lang w:val="en-US"/>
+        </w:rPr>
+        <w:t>accountingservices.buyservdate</w:t>
+      </w:r>
+      <w:proofErr w:type="spellEnd"/>
+      <w:proofErr w:type="gramEnd"/>
+      <w:r>
+        <w:rPr>
+          <w:rFonts w:ascii="Courier New" w:hAnsi="Courier New" w:cs="Courier New"/>
+          <w:lang w:val="en-US"/>
+        </w:rPr>
+        <w:t xml:space="preserve"> between '2015-11-01' and '2015-11-03' and</w:t>
+      </w:r>
+    </w:p>
+    <w:p>
+      <w:pPr>
+        <w:pBdr>
+          <w:top w:val="single" w:sz="4" w:space="1" w:color="auto"/>
+          <w:left w:val="single" w:sz="4" w:space="4" w:color="auto"/>
+          <w:bottom w:val="single" w:sz="4" w:space="1" w:color="auto"/>
+          <w:right w:val="single" w:sz="4" w:space="4" w:color="auto"/>
+        </w:pBdr>
+        <w:spacing w:after="0"/>
+        <w:rPr>
+          <w:rFonts w:ascii="Courier New" w:hAnsi="Courier New" w:cs="Courier New"/>
+          <w:lang w:val="en-US"/>
+        </w:rPr>
+      </w:pPr>
+      <w:r>
+        <w:rPr>
+          <w:rFonts w:ascii="Courier New" w:hAnsi="Courier New" w:cs="Courier New"/>
+          <w:lang w:val="en-US"/>
+        </w:rPr>
+        <w:t xml:space="preserve">    </w:t>
+      </w:r>
+      <w:proofErr w:type="spellStart"/>
+      <w:r>
+        <w:rPr>
+          <w:rFonts w:ascii="Courier New" w:hAnsi="Courier New" w:cs="Courier New"/>
+          <w:lang w:val="en-US"/>
+        </w:rPr>
+        <w:t>accountingservices.id_service</w:t>
+      </w:r>
+      <w:proofErr w:type="spellEnd"/>
+      <w:r>
+        <w:rPr>
+          <w:rFonts w:ascii="Courier New" w:hAnsi="Courier New" w:cs="Courier New"/>
+          <w:lang w:val="en-US"/>
+        </w:rPr>
+        <w:t xml:space="preserve"> = </w:t>
+      </w:r>
+      <w:proofErr w:type="spellStart"/>
+      <w:r>
+        <w:rPr>
+          <w:rFonts w:ascii="Courier New" w:hAnsi="Courier New" w:cs="Courier New"/>
+          <w:lang w:val="en-US"/>
+        </w:rPr>
+        <w:t>addservices.id_service</w:t>
+      </w:r>
+      <w:proofErr w:type="spellEnd"/>
+    </w:p>
+    <w:p>
+      <w:pPr>
+        <w:pBdr>
+          <w:top w:val="single" w:sz="4" w:space="1" w:color="auto"/>
+          <w:left w:val="single" w:sz="4" w:space="4" w:color="auto"/>
+          <w:bottom w:val="single" w:sz="4" w:space="1" w:color="auto"/>
+          <w:right w:val="single" w:sz="4" w:space="4" w:color="auto"/>
+        </w:pBdr>
+        <w:spacing w:after="0"/>
+        <w:rPr>
+          <w:rFonts w:ascii="Courier New" w:hAnsi="Courier New" w:cs="Courier New"/>
+          <w:lang w:val="en-US"/>
+        </w:rPr>
+      </w:pPr>
+      <w:r>
+        <w:rPr>
+          <w:rFonts w:ascii="Courier New" w:hAnsi="Courier New" w:cs="Courier New"/>
+          <w:lang w:val="en-US"/>
+        </w:rPr>
+        <w:t xml:space="preserve">    </w:t>
+      </w:r>
+      <w:proofErr w:type="spellStart"/>
+      <w:proofErr w:type="gramStart"/>
+      <w:r>
+        <w:rPr>
+          <w:rFonts w:ascii="Courier New" w:hAnsi="Courier New" w:cs="Courier New"/>
+          <w:lang w:val="en-US"/>
+        </w:rPr>
+        <w:t>into</w:t>
+      </w:r>
+      <w:proofErr w:type="spellEnd"/>
+      <w:proofErr w:type="gramEnd"/>
+      <w:r>
+        <w:rPr>
+          <w:rFonts w:ascii="Courier New" w:hAnsi="Courier New" w:cs="Courier New"/>
+          <w:lang w:val="en-US"/>
+        </w:rPr>
+        <w:t xml:space="preserve"> :</w:t>
+      </w:r>
+      <w:proofErr w:type="spellStart"/>
+      <w:r>
+        <w:rPr>
+          <w:rFonts w:ascii="Courier New" w:hAnsi="Courier New" w:cs="Courier New"/>
+          <w:lang w:val="en-US"/>
+        </w:rPr>
+        <w:t>t_sum_serv</w:t>
+      </w:r>
+      <w:proofErr w:type="spellEnd"/>
+      <w:r>
+        <w:rPr>
+          <w:rFonts w:ascii="Courier New" w:hAnsi="Courier New" w:cs="Courier New"/>
+          <w:lang w:val="en-US"/>
+        </w:rPr>
+        <w:t>;</w:t>
+      </w:r>
+      <w:bookmarkStart w:id="0" w:name="_GoBack"/>
+      <w:bookmarkEnd w:id="0"/>
+    </w:p>
+    <w:p>
+      <w:pPr>
+        <w:pBdr>
+          <w:top w:val="single" w:sz="4" w:space="1" w:color="auto"/>
+          <w:left w:val="single" w:sz="4" w:space="4" w:color="auto"/>
+          <w:bottom w:val="single" w:sz="4" w:space="1" w:color="auto"/>
+          <w:right w:val="single" w:sz="4" w:space="4" w:color="auto"/>
+        </w:pBdr>
+        <w:spacing w:after="0"/>
+        <w:rPr>
+          <w:rFonts w:ascii="Courier New" w:hAnsi="Courier New" w:cs="Courier New"/>
+          <w:lang w:val="en-US"/>
+        </w:rPr>
+      </w:pPr>
+    </w:p>
+    <w:p>
+      <w:pPr>
+        <w:pBdr>
+          <w:top w:val="single" w:sz="4" w:space="1" w:color="auto"/>
+          <w:left w:val="single" w:sz="4" w:space="4" w:color="auto"/>
+          <w:bottom w:val="single" w:sz="4" w:space="1" w:color="auto"/>
+          <w:right w:val="single" w:sz="4" w:space="4" w:color="auto"/>
+        </w:pBdr>
+        <w:spacing w:after="0"/>
+        <w:rPr>
+          <w:rFonts w:ascii="Courier New" w:hAnsi="Courier New" w:cs="Courier New"/>
+          <w:lang w:val="en-US"/>
+        </w:rPr>
+      </w:pPr>
+      <w:proofErr w:type="gramStart"/>
+      <w:r>
+        <w:rPr>
+          <w:rFonts w:ascii="Courier New" w:hAnsi="Courier New" w:cs="Courier New"/>
+          <w:lang w:val="en-US"/>
+        </w:rPr>
+        <w:t>select</w:t>
+      </w:r>
+      <w:proofErr w:type="gramEnd"/>
+      <w:r>
+        <w:rPr>
+          <w:rFonts w:ascii="Courier New" w:hAnsi="Courier New" w:cs="Courier New"/>
+          <w:lang w:val="en-US"/>
+        </w:rPr>
+        <w:t xml:space="preserve"> SUM(</w:t>
+      </w:r>
+      <w:proofErr w:type="spellStart"/>
+      <w:r>
+        <w:rPr>
+          <w:rFonts w:ascii="Courier New" w:hAnsi="Courier New" w:cs="Courier New"/>
+          <w:lang w:val="en-US"/>
+        </w:rPr>
+        <w:t>seasontickets.paid</w:t>
+      </w:r>
+      <w:proofErr w:type="spellEnd"/>
+      <w:r>
+        <w:rPr>
+          <w:rFonts w:ascii="Courier New" w:hAnsi="Courier New" w:cs="Courier New"/>
+          <w:lang w:val="en-US"/>
+        </w:rPr>
+        <w:t xml:space="preserve">) from </w:t>
+      </w:r>
+      <w:proofErr w:type="spellStart"/>
+      <w:r>
+        <w:rPr>
+          <w:rFonts w:ascii="Courier New" w:hAnsi="Courier New" w:cs="Courier New"/>
+          <w:lang w:val="en-US"/>
+        </w:rPr>
+        <w:t>seasontickets</w:t>
+      </w:r>
+      <w:proofErr w:type="spellEnd"/>
+    </w:p>
+    <w:p>
+      <w:pPr>
+        <w:pBdr>
+          <w:top w:val="single" w:sz="4" w:space="1" w:color="auto"/>
+          <w:left w:val="single" w:sz="4" w:space="4" w:color="auto"/>
+          <w:bottom w:val="single" w:sz="4" w:space="1" w:color="auto"/>
+          <w:right w:val="single" w:sz="4" w:space="4" w:color="auto"/>
+        </w:pBdr>
+        <w:spacing w:after="0"/>
+        <w:rPr>
+          <w:rFonts w:ascii="Courier New" w:hAnsi="Courier New" w:cs="Courier New"/>
+          <w:lang w:val="en-US"/>
+        </w:rPr>
+      </w:pPr>
+      <w:r>
+        <w:rPr>
+          <w:rFonts w:ascii="Courier New" w:hAnsi="Courier New" w:cs="Courier New"/>
+          <w:lang w:val="en-US"/>
+        </w:rPr>
+        <w:t xml:space="preserve">    </w:t>
+      </w:r>
+      <w:proofErr w:type="gramStart"/>
+      <w:r>
+        <w:rPr>
+          <w:rFonts w:ascii="Courier New" w:hAnsi="Courier New" w:cs="Courier New"/>
+          <w:lang w:val="en-US"/>
+        </w:rPr>
+        <w:t>where</w:t>
+      </w:r>
+      <w:proofErr w:type="gramEnd"/>
+      <w:r>
+        <w:rPr>
+          <w:rFonts w:ascii="Courier New" w:hAnsi="Courier New" w:cs="Courier New"/>
+          <w:lang w:val="en-US"/>
+        </w:rPr>
+        <w:t xml:space="preserve"> </w:t>
+      </w:r>
+      <w:proofErr w:type="spellStart"/>
+      <w:r>
+        <w:rPr>
+          <w:rFonts w:ascii="Courier New" w:hAnsi="Courier New" w:cs="Courier New"/>
+          <w:lang w:val="en-US"/>
+        </w:rPr>
+        <w:t>seasontickets.id_client</w:t>
+      </w:r>
+      <w:proofErr w:type="spellEnd"/>
+      <w:r>
+        <w:rPr>
+          <w:rFonts w:ascii="Courier New" w:hAnsi="Courier New" w:cs="Courier New"/>
+          <w:lang w:val="en-US"/>
+        </w:rPr>
+        <w:t xml:space="preserve"> = </w:t>
+      </w:r>
+      <w:proofErr w:type="spellStart"/>
+      <w:r>
+        <w:rPr>
+          <w:rFonts w:ascii="Courier New" w:hAnsi="Courier New" w:cs="Courier New"/>
+          <w:lang w:val="en-US"/>
+        </w:rPr>
+        <w:t>new.id_client</w:t>
+      </w:r>
+      <w:proofErr w:type="spellEnd"/>
+      <w:r>
+        <w:rPr>
+          <w:rFonts w:ascii="Courier New" w:hAnsi="Courier New" w:cs="Courier New"/>
+          <w:lang w:val="en-US"/>
+        </w:rPr>
+        <w:t xml:space="preserve"> and</w:t>
+      </w:r>
+    </w:p>
+    <w:p>
+      <w:pPr>
+        <w:pBdr>
+          <w:top w:val="single" w:sz="4" w:space="1" w:color="auto"/>
+          <w:left w:val="single" w:sz="4" w:space="4" w:color="auto"/>
+          <w:bottom w:val="single" w:sz="4" w:space="1" w:color="auto"/>
+          <w:right w:val="single" w:sz="4" w:space="4" w:color="auto"/>
+        </w:pBdr>
+        <w:spacing w:after="0"/>
+        <w:rPr>
+          <w:rFonts w:ascii="Courier New" w:hAnsi="Courier New" w:cs="Courier New"/>
+          <w:lang w:val="en-US"/>
+        </w:rPr>
+      </w:pPr>
+      <w:r>
+        <w:rPr>
+          <w:rFonts w:ascii="Courier New" w:hAnsi="Courier New" w:cs="Courier New"/>
+          <w:lang w:val="en-US"/>
+        </w:rPr>
+        <w:t xml:space="preserve">    </w:t>
+      </w:r>
+      <w:proofErr w:type="spellStart"/>
+      <w:proofErr w:type="gramStart"/>
+      <w:r>
+        <w:rPr>
+          <w:rFonts w:ascii="Courier New" w:hAnsi="Courier New" w:cs="Courier New"/>
+          <w:lang w:val="en-US"/>
+        </w:rPr>
+        <w:t>seasontickets.buydate</w:t>
+      </w:r>
+      <w:proofErr w:type="spellEnd"/>
+      <w:proofErr w:type="gramEnd"/>
+      <w:r>
+        <w:rPr>
+          <w:rFonts w:ascii="Courier New" w:hAnsi="Courier New" w:cs="Courier New"/>
+          <w:lang w:val="en-US"/>
+        </w:rPr>
+        <w:t xml:space="preserve"> between '2015-11-01' and '2015-11-03'</w:t>
+      </w:r>
+    </w:p>
+    <w:p>
+      <w:pPr>
+        <w:pBdr>
+          <w:top w:val="single" w:sz="4" w:space="1" w:color="auto"/>
+          <w:left w:val="single" w:sz="4" w:space="4" w:color="auto"/>
+          <w:bottom w:val="single" w:sz="4" w:space="1" w:color="auto"/>
+          <w:right w:val="single" w:sz="4" w:space="4" w:color="auto"/>
+        </w:pBdr>
+        <w:spacing w:after="0"/>
+        <w:rPr>
+          <w:rFonts w:ascii="Courier New" w:hAnsi="Courier New" w:cs="Courier New"/>
+          <w:lang w:val="en-US"/>
+        </w:rPr>
+      </w:pPr>
+      <w:r>
+        <w:rPr>
+          <w:rFonts w:ascii="Courier New" w:hAnsi="Courier New" w:cs="Courier New"/>
+          <w:lang w:val="en-US"/>
+        </w:rPr>
+        <w:t xml:space="preserve">    </w:t>
+      </w:r>
+      <w:proofErr w:type="spellStart"/>
+      <w:proofErr w:type="gramStart"/>
+      <w:r>
+        <w:rPr>
+          <w:rFonts w:ascii="Courier New" w:hAnsi="Courier New" w:cs="Courier New"/>
+          <w:lang w:val="en-US"/>
+        </w:rPr>
+        <w:t>into</w:t>
+      </w:r>
+      <w:proofErr w:type="spellEnd"/>
+      <w:proofErr w:type="gramEnd"/>
+      <w:r>
+        <w:rPr>
+          <w:rFonts w:ascii="Courier New" w:hAnsi="Courier New" w:cs="Courier New"/>
+          <w:lang w:val="en-US"/>
+        </w:rPr>
+        <w:t xml:space="preserve"> :</w:t>
+      </w:r>
+      <w:proofErr w:type="spellStart"/>
+      <w:r>
+        <w:rPr>
+          <w:rFonts w:ascii="Courier New" w:hAnsi="Courier New" w:cs="Courier New"/>
+          <w:lang w:val="en-US"/>
+        </w:rPr>
+        <w:t>t_sum_tick</w:t>
+      </w:r>
+      <w:proofErr w:type="spellEnd"/>
+      <w:r>
+        <w:rPr>
+          <w:rFonts w:ascii="Courier New" w:hAnsi="Courier New" w:cs="Courier New"/>
+          <w:lang w:val="en-US"/>
+        </w:rPr>
+        <w:t>;</w:t>
+      </w:r>
+    </w:p>
+    <w:p>
+      <w:pPr>
+        <w:pBdr>
+          <w:top w:val="single" w:sz="4" w:space="1" w:color="auto"/>
+          <w:left w:val="single" w:sz="4" w:space="4" w:color="auto"/>
+          <w:bottom w:val="single" w:sz="4" w:space="1" w:color="auto"/>
+          <w:right w:val="single" w:sz="4" w:space="4" w:color="auto"/>
+        </w:pBdr>
+        <w:spacing w:after="0"/>
+        <w:rPr>
+          <w:rFonts w:ascii="Courier New" w:hAnsi="Courier New" w:cs="Courier New"/>
+          <w:lang w:val="en-US"/>
+        </w:rPr>
+      </w:pPr>
+      <w:proofErr w:type="gramStart"/>
+      <w:r>
+        <w:rPr>
+          <w:rFonts w:ascii="Courier New" w:hAnsi="Courier New" w:cs="Courier New"/>
+          <w:lang w:val="en-US"/>
+        </w:rPr>
+        <w:t>if</w:t>
+      </w:r>
+      <w:proofErr w:type="gramEnd"/>
+      <w:r>
+        <w:rPr>
+          <w:rFonts w:ascii="Courier New" w:hAnsi="Courier New" w:cs="Courier New"/>
+          <w:lang w:val="en-US"/>
+        </w:rPr>
+        <w:t xml:space="preserve"> (</w:t>
+      </w:r>
+      <w:proofErr w:type="spellStart"/>
+      <w:r>
+        <w:rPr>
+          <w:rFonts w:ascii="Courier New" w:hAnsi="Courier New" w:cs="Courier New"/>
+          <w:lang w:val="en-US"/>
+        </w:rPr>
+        <w:t>t_sum_serv</w:t>
+      </w:r>
+      <w:proofErr w:type="spellEnd"/>
+      <w:r>
+        <w:rPr>
+          <w:rFonts w:ascii="Courier New" w:hAnsi="Courier New" w:cs="Courier New"/>
+          <w:lang w:val="en-US"/>
+        </w:rPr>
+        <w:t xml:space="preserve"> is null) then</w:t>
+      </w:r>
+    </w:p>
+    <w:p>
+      <w:pPr>
+        <w:pBdr>
+          <w:top w:val="single" w:sz="4" w:space="1" w:color="auto"/>
+          <w:left w:val="single" w:sz="4" w:space="4" w:color="auto"/>
+          <w:bottom w:val="single" w:sz="4" w:space="1" w:color="auto"/>
+          <w:right w:val="single" w:sz="4" w:space="4" w:color="auto"/>
+        </w:pBdr>
+        <w:spacing w:after="0"/>
+        <w:rPr>
+          <w:rFonts w:ascii="Courier New" w:hAnsi="Courier New" w:cs="Courier New"/>
+          <w:lang w:val="en-US"/>
+        </w:rPr>
+      </w:pPr>
+      <w:proofErr w:type="gramStart"/>
+      <w:r>
+        <w:rPr>
+          <w:rFonts w:ascii="Courier New" w:hAnsi="Courier New" w:cs="Courier New"/>
+          <w:lang w:val="en-US"/>
+        </w:rPr>
+        <w:t>begin</w:t>
+      </w:r>
+      <w:proofErr w:type="gramEnd"/>
+    </w:p>
+    <w:p>
+      <w:pPr>
+        <w:pBdr>
+          <w:top w:val="single" w:sz="4" w:space="1" w:color="auto"/>
+          <w:left w:val="single" w:sz="4" w:space="4" w:color="auto"/>
+          <w:bottom w:val="single" w:sz="4" w:space="1" w:color="auto"/>
+          <w:right w:val="single" w:sz="4" w:space="4" w:color="auto"/>
+        </w:pBdr>
+        <w:spacing w:after="0"/>
+        <w:rPr>
+          <w:rFonts w:ascii="Courier New" w:hAnsi="Courier New" w:cs="Courier New"/>
+          <w:lang w:val="en-US"/>
+        </w:rPr>
+      </w:pPr>
+      <w:proofErr w:type="spellStart"/>
+      <w:r>
+        <w:rPr>
+          <w:rFonts w:ascii="Courier New" w:hAnsi="Courier New" w:cs="Courier New"/>
+          <w:lang w:val="en-US"/>
+        </w:rPr>
+        <w:t>t_sum_serv</w:t>
+      </w:r>
+      <w:proofErr w:type="spellEnd"/>
+      <w:r>
+        <w:rPr>
+          <w:rFonts w:ascii="Courier New" w:hAnsi="Courier New" w:cs="Courier New"/>
+          <w:lang w:val="en-US"/>
+        </w:rPr>
+        <w:t xml:space="preserve"> = 0;</w:t>
+      </w:r>
+    </w:p>
+    <w:p>
+      <w:pPr>
+        <w:pBdr>
+          <w:top w:val="single" w:sz="4" w:space="1" w:color="auto"/>
+          <w:left w:val="single" w:sz="4" w:space="4" w:color="auto"/>
+          <w:bottom w:val="single" w:sz="4" w:space="1" w:color="auto"/>
+          <w:right w:val="single" w:sz="4" w:space="4" w:color="auto"/>
+        </w:pBdr>
+        <w:spacing w:after="0"/>
+        <w:rPr>
+          <w:rFonts w:ascii="Courier New" w:hAnsi="Courier New" w:cs="Courier New"/>
+          <w:lang w:val="en-US"/>
+        </w:rPr>
+      </w:pPr>
+      <w:proofErr w:type="gramStart"/>
+      <w:r>
+        <w:rPr>
+          <w:rFonts w:ascii="Courier New" w:hAnsi="Courier New" w:cs="Courier New"/>
+          <w:lang w:val="en-US"/>
+        </w:rPr>
+        <w:t>end</w:t>
+      </w:r>
+      <w:proofErr w:type="gramEnd"/>
+    </w:p>
+    <w:p>
+      <w:pPr>
+        <w:pBdr>
+          <w:top w:val="single" w:sz="4" w:space="1" w:color="auto"/>
+          <w:left w:val="single" w:sz="4" w:space="4" w:color="auto"/>
+          <w:bottom w:val="single" w:sz="4" w:space="1" w:color="auto"/>
+          <w:right w:val="single" w:sz="4" w:space="4" w:color="auto"/>
+        </w:pBdr>
+        <w:spacing w:after="0"/>
+        <w:rPr>
+          <w:rFonts w:ascii="Courier New" w:hAnsi="Courier New" w:cs="Courier New"/>
+          <w:lang w:val="en-US"/>
+        </w:rPr>
+      </w:pPr>
+      <w:proofErr w:type="gramStart"/>
+      <w:r>
+        <w:rPr>
+          <w:rFonts w:ascii="Courier New" w:hAnsi="Courier New" w:cs="Courier New"/>
+          <w:lang w:val="en-US"/>
+        </w:rPr>
+        <w:t>if</w:t>
+      </w:r>
+      <w:proofErr w:type="gramEnd"/>
+      <w:r>
+        <w:rPr>
+          <w:rFonts w:ascii="Courier New" w:hAnsi="Courier New" w:cs="Courier New"/>
+          <w:lang w:val="en-US"/>
+        </w:rPr>
+        <w:t xml:space="preserve"> (</w:t>
+      </w:r>
+      <w:proofErr w:type="spellStart"/>
+      <w:r>
+        <w:rPr>
+          <w:rFonts w:ascii="Courier New" w:hAnsi="Courier New" w:cs="Courier New"/>
+          <w:lang w:val="en-US"/>
+        </w:rPr>
+        <w:t>t_sum_tick</w:t>
+      </w:r>
+      <w:proofErr w:type="spellEnd"/>
+      <w:r>
+        <w:rPr>
+          <w:rFonts w:ascii="Courier New" w:hAnsi="Courier New" w:cs="Courier New"/>
+          <w:lang w:val="en-US"/>
+        </w:rPr>
+        <w:t xml:space="preserve"> is null) then</w:t>
+      </w:r>
+    </w:p>
+    <w:p>
+      <w:pPr>
+        <w:pBdr>
+          <w:top w:val="single" w:sz="4" w:space="1" w:color="auto"/>
+          <w:left w:val="single" w:sz="4" w:space="4" w:color="auto"/>
+          <w:bottom w:val="single" w:sz="4" w:space="1" w:color="auto"/>
+          <w:right w:val="single" w:sz="4" w:space="4" w:color="auto"/>
+        </w:pBdr>
+        <w:spacing w:after="0"/>
+        <w:rPr>
+          <w:rFonts w:ascii="Courier New" w:hAnsi="Courier New" w:cs="Courier New"/>
+          <w:lang w:val="en-US"/>
+        </w:rPr>
+      </w:pPr>
+      <w:proofErr w:type="gramStart"/>
+      <w:r>
+        <w:rPr>
+          <w:rFonts w:ascii="Courier New" w:hAnsi="Courier New" w:cs="Courier New"/>
+          <w:lang w:val="en-US"/>
+        </w:rPr>
+        <w:t>begin</w:t>
+      </w:r>
+      <w:proofErr w:type="gramEnd"/>
+    </w:p>
+    <w:p>
+      <w:pPr>
+        <w:pBdr>
+          <w:top w:val="single" w:sz="4" w:space="1" w:color="auto"/>
+          <w:left w:val="single" w:sz="4" w:space="4" w:color="auto"/>
+          <w:bottom w:val="single" w:sz="4" w:space="1" w:color="auto"/>
+          <w:right w:val="single" w:sz="4" w:space="4" w:color="auto"/>
+        </w:pBdr>
+        <w:spacing w:after="0"/>
+        <w:rPr>
+          <w:rFonts w:ascii="Courier New" w:hAnsi="Courier New" w:cs="Courier New"/>
+          <w:lang w:val="en-US"/>
+        </w:rPr>
+      </w:pPr>
+      <w:proofErr w:type="spellStart"/>
+      <w:r>
+        <w:rPr>
+          <w:rFonts w:ascii="Courier New" w:hAnsi="Courier New" w:cs="Courier New"/>
+          <w:lang w:val="en-US"/>
+        </w:rPr>
+        <w:t>t_sum_tick</w:t>
+      </w:r>
+      <w:proofErr w:type="spellEnd"/>
+      <w:r>
+        <w:rPr>
+          <w:rFonts w:ascii="Courier New" w:hAnsi="Courier New" w:cs="Courier New"/>
+          <w:lang w:val="en-US"/>
+        </w:rPr>
+        <w:t xml:space="preserve"> = 0;</w:t>
+      </w:r>
+    </w:p>
+    <w:p>
+      <w:pPr>
+        <w:pBdr>
+          <w:top w:val="single" w:sz="4" w:space="1" w:color="auto"/>
+          <w:left w:val="single" w:sz="4" w:space="4" w:color="auto"/>
+          <w:bottom w:val="single" w:sz="4" w:space="1" w:color="auto"/>
+          <w:right w:val="single" w:sz="4" w:space="4" w:color="auto"/>
+        </w:pBdr>
+        <w:spacing w:after="0"/>
+        <w:rPr>
+          <w:rFonts w:ascii="Courier New" w:hAnsi="Courier New" w:cs="Courier New"/>
+          <w:lang w:val="en-US"/>
+        </w:rPr>
+      </w:pPr>
+      <w:proofErr w:type="gramStart"/>
+      <w:r>
+        <w:rPr>
+          <w:rFonts w:ascii="Courier New" w:hAnsi="Courier New" w:cs="Courier New"/>
+          <w:lang w:val="en-US"/>
+        </w:rPr>
+        <w:t>end</w:t>
+      </w:r>
+      <w:proofErr w:type="gramEnd"/>
+    </w:p>
+    <w:p>
+      <w:pPr>
+        <w:pBdr>
+          <w:top w:val="single" w:sz="4" w:space="1" w:color="auto"/>
+          <w:left w:val="single" w:sz="4" w:space="4" w:color="auto"/>
+          <w:bottom w:val="single" w:sz="4" w:space="1" w:color="auto"/>
+          <w:right w:val="single" w:sz="4" w:space="4" w:color="auto"/>
+        </w:pBdr>
+        <w:spacing w:after="0"/>
+        <w:rPr>
+          <w:rFonts w:ascii="Courier New" w:hAnsi="Courier New" w:cs="Courier New"/>
+          <w:lang w:val="en-US"/>
+        </w:rPr>
+      </w:pPr>
+    </w:p>
+    <w:p>
+      <w:pPr>
+        <w:pBdr>
+          <w:top w:val="single" w:sz="4" w:space="1" w:color="auto"/>
+          <w:left w:val="single" w:sz="4" w:space="4" w:color="auto"/>
+          <w:bottom w:val="single" w:sz="4" w:space="1" w:color="auto"/>
+          <w:right w:val="single" w:sz="4" w:space="4" w:color="auto"/>
+        </w:pBdr>
+        <w:spacing w:after="0"/>
+        <w:rPr>
+          <w:rFonts w:ascii="Courier New" w:hAnsi="Courier New" w:cs="Courier New"/>
+          <w:lang w:val="en-US"/>
+        </w:rPr>
+      </w:pPr>
+      <w:proofErr w:type="spellStart"/>
+      <w:r>
+        <w:rPr>
+          <w:rFonts w:ascii="Courier New" w:hAnsi="Courier New" w:cs="Courier New"/>
+          <w:lang w:val="en-US"/>
+        </w:rPr>
+        <w:t>t_sum</w:t>
+      </w:r>
+      <w:proofErr w:type="spellEnd"/>
+      <w:r>
+        <w:rPr>
+          <w:rFonts w:ascii="Courier New" w:hAnsi="Courier New" w:cs="Courier New"/>
+          <w:lang w:val="en-US"/>
+        </w:rPr>
+        <w:t xml:space="preserve"> = </w:t>
+      </w:r>
+      <w:proofErr w:type="spellStart"/>
+      <w:r>
+        <w:rPr>
+          <w:rFonts w:ascii="Courier New" w:hAnsi="Courier New" w:cs="Courier New"/>
+          <w:lang w:val="en-US"/>
+        </w:rPr>
+        <w:t>t_sum_tick</w:t>
+      </w:r>
+      <w:proofErr w:type="spellEnd"/>
+      <w:r>
+        <w:rPr>
+          <w:rFonts w:ascii="Courier New" w:hAnsi="Courier New" w:cs="Courier New"/>
+          <w:lang w:val="en-US"/>
+        </w:rPr>
+        <w:t xml:space="preserve"> + </w:t>
+      </w:r>
+      <w:proofErr w:type="spellStart"/>
+      <w:r>
+        <w:rPr>
+          <w:rFonts w:ascii="Courier New" w:hAnsi="Courier New" w:cs="Courier New"/>
+          <w:lang w:val="en-US"/>
+        </w:rPr>
+        <w:t>t_sum_serv</w:t>
+      </w:r>
+      <w:proofErr w:type="spellEnd"/>
+      <w:r>
+        <w:rPr>
+          <w:rFonts w:ascii="Courier New" w:hAnsi="Courier New" w:cs="Courier New"/>
+          <w:lang w:val="en-US"/>
+        </w:rPr>
+        <w:t>;</w:t>
+      </w:r>
+    </w:p>
+    <w:p>
+      <w:pPr>
+        <w:pBdr>
+          <w:top w:val="single" w:sz="4" w:space="1" w:color="auto"/>
+          <w:left w:val="single" w:sz="4" w:space="4" w:color="auto"/>
+          <w:bottom w:val="single" w:sz="4" w:space="1" w:color="auto"/>
+          <w:right w:val="single" w:sz="4" w:space="4" w:color="auto"/>
+        </w:pBdr>
+        <w:spacing w:after="0"/>
+        <w:rPr>
+          <w:rFonts w:ascii="Courier New" w:hAnsi="Courier New" w:cs="Courier New"/>
+          <w:lang w:val="en-US"/>
+        </w:rPr>
+      </w:pPr>
+      <w:proofErr w:type="gramStart"/>
+      <w:r>
+        <w:rPr>
+          <w:rFonts w:ascii="Courier New" w:hAnsi="Courier New" w:cs="Courier New"/>
+          <w:lang w:val="en-US"/>
+        </w:rPr>
+        <w:t>if</w:t>
+      </w:r>
+      <w:proofErr w:type="gramEnd"/>
+      <w:r>
+        <w:rPr>
+          <w:rFonts w:ascii="Courier New" w:hAnsi="Courier New" w:cs="Courier New"/>
+          <w:lang w:val="en-US"/>
+        </w:rPr>
+        <w:t xml:space="preserve"> (</w:t>
+      </w:r>
+      <w:proofErr w:type="spellStart"/>
+      <w:r>
+        <w:rPr>
+          <w:rFonts w:ascii="Courier New" w:hAnsi="Courier New" w:cs="Courier New"/>
+          <w:lang w:val="en-US"/>
+        </w:rPr>
+        <w:t>t_sum</w:t>
+      </w:r>
+      <w:proofErr w:type="spellEnd"/>
+      <w:r>
+        <w:rPr>
+          <w:rFonts w:ascii="Courier New" w:hAnsi="Courier New" w:cs="Courier New"/>
+          <w:lang w:val="en-US"/>
+        </w:rPr>
+        <w:t xml:space="preserve"> &gt; </w:t>
+      </w:r>
+      <w:proofErr w:type="spellStart"/>
+      <w:r>
+        <w:rPr>
+          <w:rFonts w:ascii="Courier New" w:hAnsi="Courier New" w:cs="Courier New"/>
+          <w:lang w:val="en-US"/>
+        </w:rPr>
+        <w:t>n_sum</w:t>
+      </w:r>
+      <w:proofErr w:type="spellEnd"/>
+      <w:r>
+        <w:rPr>
+          <w:rFonts w:ascii="Courier New" w:hAnsi="Courier New" w:cs="Courier New"/>
+          <w:lang w:val="en-US"/>
+        </w:rPr>
+        <w:t>) then begin</w:t>
+      </w:r>
+    </w:p>
+    <w:p>
+      <w:pPr>
+        <w:pBdr>
+          <w:top w:val="single" w:sz="4" w:space="1" w:color="auto"/>
+          <w:left w:val="single" w:sz="4" w:space="4" w:color="auto"/>
+          <w:bottom w:val="single" w:sz="4" w:space="1" w:color="auto"/>
+          <w:right w:val="single" w:sz="4" w:space="4" w:color="auto"/>
+        </w:pBdr>
+        <w:spacing w:after="0"/>
+        <w:rPr>
+          <w:rFonts w:ascii="Courier New" w:hAnsi="Courier New" w:cs="Courier New"/>
+          <w:lang w:val="en-US"/>
+        </w:rPr>
+      </w:pPr>
+      <w:proofErr w:type="gramStart"/>
+      <w:r>
+        <w:rPr>
+          <w:rFonts w:ascii="Courier New" w:hAnsi="Courier New" w:cs="Courier New"/>
+          <w:lang w:val="en-US"/>
+        </w:rPr>
+        <w:t>execute</w:t>
+      </w:r>
+      <w:proofErr w:type="gramEnd"/>
+      <w:r>
+        <w:rPr>
+          <w:rFonts w:ascii="Courier New" w:hAnsi="Courier New" w:cs="Courier New"/>
+          <w:lang w:val="en-US"/>
+        </w:rPr>
+        <w:t xml:space="preserve"> procedure </w:t>
+      </w:r>
+      <w:proofErr w:type="spellStart"/>
+      <w:r>
+        <w:rPr>
+          <w:rFonts w:ascii="Courier New" w:hAnsi="Courier New" w:cs="Courier New"/>
+          <w:lang w:val="en-US"/>
+        </w:rPr>
+        <w:t>add_free_serv</w:t>
+      </w:r>
+      <w:proofErr w:type="spellEnd"/>
+      <w:r>
+        <w:rPr>
+          <w:rFonts w:ascii="Courier New" w:hAnsi="Courier New" w:cs="Courier New"/>
+          <w:lang w:val="en-US"/>
+        </w:rPr>
+        <w:t>(</w:t>
+      </w:r>
+      <w:proofErr w:type="spellStart"/>
+      <w:r>
+        <w:rPr>
+          <w:rFonts w:ascii="Courier New" w:hAnsi="Courier New" w:cs="Courier New"/>
+          <w:lang w:val="en-US"/>
+        </w:rPr>
+        <w:t>new.id_client,new.buydate</w:t>
+      </w:r>
+      <w:proofErr w:type="spellEnd"/>
+      <w:r>
+        <w:rPr>
+          <w:rFonts w:ascii="Courier New" w:hAnsi="Courier New" w:cs="Courier New"/>
+          <w:lang w:val="en-US"/>
+        </w:rPr>
+        <w:t>);</w:t>
+      </w:r>
+    </w:p>
+    <w:p>
+      <w:pPr>
+        <w:pBdr>
+          <w:top w:val="single" w:sz="4" w:space="1" w:color="auto"/>
+          <w:left w:val="single" w:sz="4" w:space="4" w:color="auto"/>
+          <w:bottom w:val="single" w:sz="4" w:space="1" w:color="auto"/>
+          <w:right w:val="single" w:sz="4" w:space="4" w:color="auto"/>
+        </w:pBdr>
+        <w:spacing w:after="0"/>
+        <w:rPr>
+          <w:rFonts w:ascii="Courier New" w:hAnsi="Courier New" w:cs="Courier New"/>
+          <w:lang w:val="en-US"/>
+        </w:rPr>
+      </w:pPr>
+      <w:proofErr w:type="gramStart"/>
+      <w:r>
+        <w:rPr>
+          <w:rFonts w:ascii="Courier New" w:hAnsi="Courier New" w:cs="Courier New"/>
+          <w:lang w:val="en-US"/>
+        </w:rPr>
+        <w:t>end</w:t>
+      </w:r>
+      <w:proofErr w:type="gramEnd"/>
+    </w:p>
+    <w:p>
+      <w:pPr>
+        <w:pBdr>
+          <w:top w:val="single" w:sz="4" w:space="1" w:color="auto"/>
+          <w:left w:val="single" w:sz="4" w:space="4" w:color="auto"/>
+          <w:bottom w:val="single" w:sz="4" w:space="1" w:color="auto"/>
+          <w:right w:val="single" w:sz="4" w:space="4" w:color="auto"/>
+        </w:pBdr>
+        <w:spacing w:after="0"/>
+        <w:rPr>
+          <w:rFonts w:ascii="Times New Roman" w:hAnsi="Times New Roman" w:cs="Times New Roman"/>
+          <w:sz w:val="28"/>
+          <w:szCs w:val="28"/>
+        </w:rPr>
+      </w:pPr>
+      <w:proofErr w:type="gramStart"/>
+      <w:r>
+        <w:rPr>
+          <w:rFonts w:ascii="Courier New" w:hAnsi="Courier New" w:cs="Courier New"/>
+          <w:lang w:val="en-US"/>
+        </w:rPr>
+        <w:t>end</w:t>
+      </w:r>
+      <w:proofErr w:type="gramEnd"/>
+      <w:r>
+        <w:rPr>
+          <w:rFonts w:ascii="Courier New" w:hAnsi="Courier New" w:cs="Courier New"/>
+          <w:lang w:val="en-US"/>
+        </w:rPr>
+        <w:t>;</w:t>
+      </w:r>
+    </w:p>
+    <w:p>
+      <w:pPr>
+        <w:rPr>
+          <w:rFonts w:ascii="Times New Roman" w:hAnsi="Times New Roman" w:cs="Times New Roman"/>
+          <w:sz w:val="28"/>
+          <w:szCs w:val="28"/>
+        </w:rPr>
+      </w:pPr>
+      <w:proofErr w:type="gramStart"/>
+      <w:r>
+        <w:rPr>
+          <w:rFonts w:ascii="Times New Roman" w:hAnsi="Times New Roman" w:cs="Times New Roman"/>
+          <w:sz w:val="28"/>
+          <w:szCs w:val="28"/>
+        </w:rPr>
+        <w:t>Данный</w:t>
+      </w:r>
+      <w:proofErr w:type="gramEnd"/>
+      <w:r>
+        <w:rPr>
+          <w:rFonts w:ascii="Times New Roman" w:hAnsi="Times New Roman" w:cs="Times New Roman"/>
+          <w:sz w:val="28"/>
+          <w:szCs w:val="28"/>
+        </w:rPr>
+        <w:t xml:space="preserve"> </w:t>
+      </w:r>
+      <w:proofErr w:type="spellStart"/>
+      <w:r>
+        <w:rPr>
+          <w:rFonts w:ascii="Times New Roman" w:hAnsi="Times New Roman" w:cs="Times New Roman"/>
+          <w:sz w:val="28"/>
+          <w:szCs w:val="28"/>
+        </w:rPr>
+        <w:t>тригер</w:t>
+      </w:r>
+      <w:proofErr w:type="spellEnd"/>
+      <w:r>
+        <w:rPr>
+          <w:rFonts w:ascii="Times New Roman" w:hAnsi="Times New Roman" w:cs="Times New Roman"/>
+          <w:sz w:val="28"/>
+          <w:szCs w:val="28"/>
+        </w:rPr>
+        <w:t xml:space="preserve"> вызывает следующую процедуру:</w:t>
       </w:r>
     </w:p>
     <w:p>
@@ -3557,6 +5203,38 @@
           <w:lang w:val="en-US"/>
         </w:rPr>
       </w:pPr>
+      <w:proofErr w:type="gramStart"/>
+      <w:r>
+        <w:rPr>
+          <w:rFonts w:ascii="Courier New" w:hAnsi="Courier New" w:cs="Courier New"/>
+          <w:lang w:val="en-US"/>
+        </w:rPr>
+        <w:t>drop</w:t>
+      </w:r>
+      <w:proofErr w:type="gramEnd"/>
+      <w:r>
+        <w:rPr>
+          <w:rFonts w:ascii="Courier New" w:hAnsi="Courier New" w:cs="Courier New"/>
+          <w:lang w:val="en-US"/>
+        </w:rPr>
+        <w:t xml:space="preserve"> procedure </w:t>
+      </w:r>
+      <w:proofErr w:type="spellStart"/>
+      <w:r>
+        <w:rPr>
+          <w:rFonts w:ascii="Courier New" w:hAnsi="Courier New" w:cs="Courier New"/>
+          <w:lang w:val="en-US"/>
+        </w:rPr>
+        <w:t>add_free_serv</w:t>
+      </w:r>
+      <w:proofErr w:type="spellEnd"/>
+      <w:r>
+        <w:rPr>
+          <w:rFonts w:ascii="Courier New" w:hAnsi="Courier New" w:cs="Courier New"/>
+          <w:lang w:val="en-US"/>
+        </w:rPr>
+        <w:t>;</w:t>
+      </w:r>
     </w:p>
     <w:p>
       <w:pPr>
@@ -3581,32 +5259,79 @@
           <w:rFonts w:ascii="Courier New" w:hAnsi="Courier New" w:cs="Courier New"/>
           <w:lang w:val="en-US"/>
         </w:rPr>
-        <w:lastRenderedPageBreak/>
-        <w:t>drop</w:t>
-      </w:r>
-      <w:proofErr w:type="gramEnd"/>
-      <w:r>
-        <w:rPr>
-          <w:rFonts w:ascii="Courier New" w:hAnsi="Courier New" w:cs="Courier New"/>
-          <w:lang w:val="en-US"/>
-        </w:rPr>
-        <w:t xml:space="preserve"> trigger </w:t>
-      </w:r>
-      <w:proofErr w:type="spellStart"/>
-      <w:r>
-        <w:rPr>
-          <w:rFonts w:ascii="Courier New" w:hAnsi="Courier New" w:cs="Courier New"/>
-          <w:lang w:val="en-US"/>
-        </w:rPr>
-        <w:t>free_addserv</w:t>
-      </w:r>
-      <w:proofErr w:type="spellEnd"/>
-      <w:r>
-        <w:rPr>
-          <w:rFonts w:ascii="Courier New" w:hAnsi="Courier New" w:cs="Courier New"/>
-          <w:lang w:val="en-US"/>
-        </w:rPr>
-        <w:t>;</w:t>
+        <w:t>create</w:t>
+      </w:r>
+      <w:proofErr w:type="gramEnd"/>
+      <w:r>
+        <w:rPr>
+          <w:rFonts w:ascii="Courier New" w:hAnsi="Courier New" w:cs="Courier New"/>
+          <w:lang w:val="en-US"/>
+        </w:rPr>
+        <w:t xml:space="preserve"> procedure </w:t>
+      </w:r>
+      <w:proofErr w:type="spellStart"/>
+      <w:r>
+        <w:rPr>
+          <w:rFonts w:ascii="Courier New" w:hAnsi="Courier New" w:cs="Courier New"/>
+          <w:lang w:val="en-US"/>
+        </w:rPr>
+        <w:t>add_free_serv</w:t>
+      </w:r>
+      <w:proofErr w:type="spellEnd"/>
+      <w:r>
+        <w:rPr>
+          <w:rFonts w:ascii="Courier New" w:hAnsi="Courier New" w:cs="Courier New"/>
+          <w:lang w:val="en-US"/>
+        </w:rPr>
+        <w:t>(</w:t>
+      </w:r>
+      <w:proofErr w:type="spellStart"/>
+      <w:r>
+        <w:rPr>
+          <w:rFonts w:ascii="Courier New" w:hAnsi="Courier New" w:cs="Courier New"/>
+          <w:lang w:val="en-US"/>
+        </w:rPr>
+        <w:t>clientid</w:t>
+      </w:r>
+      <w:proofErr w:type="spellEnd"/>
+      <w:r>
+        <w:rPr>
+          <w:rFonts w:ascii="Courier New" w:hAnsi="Courier New" w:cs="Courier New"/>
+          <w:lang w:val="en-US"/>
+        </w:rPr>
+        <w:t xml:space="preserve"> </w:t>
+      </w:r>
+      <w:proofErr w:type="spellStart"/>
+      <w:r>
+        <w:rPr>
+          <w:rFonts w:ascii="Courier New" w:hAnsi="Courier New" w:cs="Courier New"/>
+          <w:lang w:val="en-US"/>
+        </w:rPr>
+        <w:t>int</w:t>
+      </w:r>
+      <w:proofErr w:type="spellEnd"/>
+      <w:r>
+        <w:rPr>
+          <w:rFonts w:ascii="Courier New" w:hAnsi="Courier New" w:cs="Courier New"/>
+          <w:lang w:val="en-US"/>
+        </w:rPr>
+        <w:t xml:space="preserve">, </w:t>
+      </w:r>
+      <w:proofErr w:type="spellStart"/>
+      <w:r>
+        <w:rPr>
+          <w:rFonts w:ascii="Courier New" w:hAnsi="Courier New" w:cs="Courier New"/>
+          <w:lang w:val="en-US"/>
+        </w:rPr>
+        <w:t>bdate</w:t>
+      </w:r>
+      <w:proofErr w:type="spellEnd"/>
+      <w:r>
+        <w:rPr>
+          <w:rFonts w:ascii="Courier New" w:hAnsi="Courier New" w:cs="Courier New"/>
+          <w:lang w:val="en-US"/>
+        </w:rPr>
+        <w:t xml:space="preserve"> date)</w:t>
       </w:r>
     </w:p>
     <w:p>
@@ -3650,32 +5375,9 @@
           <w:rFonts w:ascii="Courier New" w:hAnsi="Courier New" w:cs="Courier New"/>
           <w:lang w:val="en-US"/>
         </w:rPr>
-        <w:t>create</w:t>
-      </w:r>
-      <w:proofErr w:type="gramEnd"/>
-      <w:r>
-        <w:rPr>
-          <w:rFonts w:ascii="Courier New" w:hAnsi="Courier New" w:cs="Courier New"/>
-          <w:lang w:val="en-US"/>
-        </w:rPr>
-        <w:t xml:space="preserve"> trigger </w:t>
-      </w:r>
-      <w:proofErr w:type="spellStart"/>
-      <w:r>
-        <w:rPr>
-          <w:rFonts w:ascii="Courier New" w:hAnsi="Courier New" w:cs="Courier New"/>
-          <w:lang w:val="en-US"/>
-        </w:rPr>
-        <w:t>free_addserv</w:t>
-      </w:r>
-      <w:proofErr w:type="spellEnd"/>
-      <w:r>
-        <w:rPr>
-          <w:rFonts w:ascii="Courier New" w:hAnsi="Courier New" w:cs="Courier New"/>
-          <w:lang w:val="en-US"/>
-        </w:rPr>
-        <w:t xml:space="preserve"> for visits after insert</w:t>
-      </w:r>
+        <w:t>as</w:t>
+      </w:r>
+      <w:proofErr w:type="gramEnd"/>
     </w:p>
     <w:p>
       <w:pPr>
@@ -3700,9 +5402,48 @@
           <w:rFonts w:ascii="Courier New" w:hAnsi="Courier New" w:cs="Courier New"/>
           <w:lang w:val="en-US"/>
         </w:rPr>
-        <w:t>as</w:t>
-      </w:r>
-      <w:proofErr w:type="gramEnd"/>
+        <w:t>declare</w:t>
+      </w:r>
+      <w:proofErr w:type="gramEnd"/>
+      <w:r>
+        <w:rPr>
+          <w:rFonts w:ascii="Courier New" w:hAnsi="Courier New" w:cs="Courier New"/>
+          <w:lang w:val="en-US"/>
+        </w:rPr>
+        <w:t xml:space="preserve"> variable </w:t>
+      </w:r>
+      <w:proofErr w:type="spellStart"/>
+      <w:r>
+        <w:rPr>
+          <w:rFonts w:ascii="Courier New" w:hAnsi="Courier New" w:cs="Courier New"/>
+          <w:lang w:val="en-US"/>
+        </w:rPr>
+        <w:t>popular_id</w:t>
+      </w:r>
+      <w:proofErr w:type="spellEnd"/>
+      <w:r>
+        <w:rPr>
+          <w:rFonts w:ascii="Courier New" w:hAnsi="Courier New" w:cs="Courier New"/>
+          <w:lang w:val="en-US"/>
+        </w:rPr>
+        <w:t xml:space="preserve"> </w:t>
+      </w:r>
+      <w:proofErr w:type="spellStart"/>
+      <w:r>
+        <w:rPr>
+          <w:rFonts w:ascii="Courier New" w:hAnsi="Courier New" w:cs="Courier New"/>
+          <w:lang w:val="en-US"/>
+        </w:rPr>
+        <w:t>int</w:t>
+      </w:r>
+      <w:proofErr w:type="spellEnd"/>
+      <w:r>
+        <w:rPr>
+          <w:rFonts w:ascii="Courier New" w:hAnsi="Courier New" w:cs="Courier New"/>
+          <w:lang w:val="en-US"/>
+        </w:rPr>
+        <w:t>;</w:t>
+      </w:r>
     </w:p>
     <w:p>
       <w:pPr>
@@ -3743,7 +5484,7 @@
           <w:rFonts w:ascii="Courier New" w:hAnsi="Courier New" w:cs="Courier New"/>
           <w:lang w:val="en-US"/>
         </w:rPr>
-        <w:t>n_visits</w:t>
+        <w:t>counterr</w:t>
       </w:r>
       <w:proofErr w:type="spellEnd"/>
       <w:r>
@@ -3793,982 +5534,7 @@
           <w:rFonts w:ascii="Courier New" w:hAnsi="Courier New" w:cs="Courier New"/>
           <w:lang w:val="en-US"/>
         </w:rPr>
-        <w:t>declare</w:t>
-      </w:r>
-      <w:proofErr w:type="gramEnd"/>
-      <w:r>
-        <w:rPr>
-          <w:rFonts w:ascii="Courier New" w:hAnsi="Courier New" w:cs="Courier New"/>
-          <w:lang w:val="en-US"/>
-        </w:rPr>
-        <w:t xml:space="preserve"> variable </w:t>
-      </w:r>
-      <w:proofErr w:type="spellStart"/>
-      <w:r>
-        <w:rPr>
-          <w:rFonts w:ascii="Courier New" w:hAnsi="Courier New" w:cs="Courier New"/>
-          <w:lang w:val="en-US"/>
-        </w:rPr>
-        <w:t>t_visits</w:t>
-      </w:r>
-      <w:proofErr w:type="spellEnd"/>
-      <w:r>
-        <w:rPr>
-          <w:rFonts w:ascii="Courier New" w:hAnsi="Courier New" w:cs="Courier New"/>
-          <w:lang w:val="en-US"/>
-        </w:rPr>
-        <w:t xml:space="preserve"> </w:t>
-      </w:r>
-      <w:proofErr w:type="spellStart"/>
-      <w:r>
-        <w:rPr>
-          <w:rFonts w:ascii="Courier New" w:hAnsi="Courier New" w:cs="Courier New"/>
-          <w:lang w:val="en-US"/>
-        </w:rPr>
-        <w:t>int</w:t>
-      </w:r>
-      <w:proofErr w:type="spellEnd"/>
-      <w:r>
-        <w:rPr>
-          <w:rFonts w:ascii="Courier New" w:hAnsi="Courier New" w:cs="Courier New"/>
-          <w:lang w:val="en-US"/>
-        </w:rPr>
-        <w:t>;</w:t>
-      </w:r>
-    </w:p>
-    <w:p>
-      <w:pPr>
-        <w:pBdr>
-          <w:top w:val="single" w:sz="4" w:space="1" w:color="auto"/>
-          <w:left w:val="single" w:sz="4" w:space="4" w:color="auto"/>
-          <w:bottom w:val="single" w:sz="4" w:space="1" w:color="auto"/>
-          <w:right w:val="single" w:sz="4" w:space="4" w:color="auto"/>
-        </w:pBdr>
-        <w:autoSpaceDE w:val="0"/>
-        <w:autoSpaceDN w:val="0"/>
-        <w:adjustRightInd w:val="0"/>
-        <w:spacing w:after="0" w:line="240" w:lineRule="auto"/>
-        <w:rPr>
-          <w:rFonts w:ascii="Courier New" w:hAnsi="Courier New" w:cs="Courier New"/>
-          <w:lang w:val="en-US"/>
-        </w:rPr>
-      </w:pPr>
-      <w:proofErr w:type="gramStart"/>
-      <w:r>
-        <w:rPr>
-          <w:rFonts w:ascii="Courier New" w:hAnsi="Courier New" w:cs="Courier New"/>
-          <w:lang w:val="en-US"/>
-        </w:rPr>
-        <w:t>begin</w:t>
-      </w:r>
-      <w:proofErr w:type="gramEnd"/>
-    </w:p>
-    <w:p>
-      <w:pPr>
-        <w:pBdr>
-          <w:top w:val="single" w:sz="4" w:space="1" w:color="auto"/>
-          <w:left w:val="single" w:sz="4" w:space="4" w:color="auto"/>
-          <w:bottom w:val="single" w:sz="4" w:space="1" w:color="auto"/>
-          <w:right w:val="single" w:sz="4" w:space="4" w:color="auto"/>
-        </w:pBdr>
-        <w:autoSpaceDE w:val="0"/>
-        <w:autoSpaceDN w:val="0"/>
-        <w:adjustRightInd w:val="0"/>
-        <w:spacing w:after="0" w:line="240" w:lineRule="auto"/>
-        <w:rPr>
-          <w:rFonts w:ascii="Courier New" w:hAnsi="Courier New" w:cs="Courier New"/>
-          <w:lang w:val="en-US"/>
-        </w:rPr>
-      </w:pPr>
-      <w:proofErr w:type="spellStart"/>
-      <w:r>
-        <w:rPr>
-          <w:rFonts w:ascii="Courier New" w:hAnsi="Courier New" w:cs="Courier New"/>
-          <w:lang w:val="en-US"/>
-        </w:rPr>
-        <w:t>n_visits</w:t>
-      </w:r>
-      <w:proofErr w:type="spellEnd"/>
-      <w:r>
-        <w:rPr>
-          <w:rFonts w:ascii="Courier New" w:hAnsi="Courier New" w:cs="Courier New"/>
-          <w:lang w:val="en-US"/>
-        </w:rPr>
-        <w:t xml:space="preserve"> = </w:t>
-      </w:r>
-      <w:r>
-        <w:rPr>
-          <w:rFonts w:ascii="Courier New" w:hAnsi="Courier New" w:cs="Courier New"/>
-        </w:rPr>
-        <w:t>1</w:t>
-      </w:r>
-      <w:r>
-        <w:rPr>
-          <w:rFonts w:ascii="Courier New" w:hAnsi="Courier New" w:cs="Courier New"/>
-          <w:lang w:val="en-US"/>
-        </w:rPr>
-        <w:t>;</w:t>
-      </w:r>
-    </w:p>
-    <w:p>
-      <w:pPr>
-        <w:pBdr>
-          <w:top w:val="single" w:sz="4" w:space="1" w:color="auto"/>
-          <w:left w:val="single" w:sz="4" w:space="4" w:color="auto"/>
-          <w:bottom w:val="single" w:sz="4" w:space="1" w:color="auto"/>
-          <w:right w:val="single" w:sz="4" w:space="4" w:color="auto"/>
-        </w:pBdr>
-        <w:autoSpaceDE w:val="0"/>
-        <w:autoSpaceDN w:val="0"/>
-        <w:adjustRightInd w:val="0"/>
-        <w:spacing w:after="0" w:line="240" w:lineRule="auto"/>
-        <w:rPr>
-          <w:rFonts w:ascii="Courier New" w:hAnsi="Courier New" w:cs="Courier New"/>
-          <w:lang w:val="en-US"/>
-        </w:rPr>
-      </w:pPr>
-    </w:p>
-    <w:p>
-      <w:pPr>
-        <w:pBdr>
-          <w:top w:val="single" w:sz="4" w:space="1" w:color="auto"/>
-          <w:left w:val="single" w:sz="4" w:space="4" w:color="auto"/>
-          <w:bottom w:val="single" w:sz="4" w:space="1" w:color="auto"/>
-          <w:right w:val="single" w:sz="4" w:space="4" w:color="auto"/>
-        </w:pBdr>
-        <w:autoSpaceDE w:val="0"/>
-        <w:autoSpaceDN w:val="0"/>
-        <w:adjustRightInd w:val="0"/>
-        <w:spacing w:after="0" w:line="240" w:lineRule="auto"/>
-        <w:rPr>
-          <w:rFonts w:ascii="Courier New" w:hAnsi="Courier New" w:cs="Courier New"/>
-          <w:lang w:val="en-US"/>
-        </w:rPr>
-      </w:pPr>
-      <w:proofErr w:type="gramStart"/>
-      <w:r>
-        <w:rPr>
-          <w:rFonts w:ascii="Courier New" w:hAnsi="Courier New" w:cs="Courier New"/>
-          <w:lang w:val="en-US"/>
-        </w:rPr>
-        <w:t>select</w:t>
-      </w:r>
-      <w:proofErr w:type="gramEnd"/>
-      <w:r>
-        <w:rPr>
-          <w:rFonts w:ascii="Courier New" w:hAnsi="Courier New" w:cs="Courier New"/>
-          <w:lang w:val="en-US"/>
-        </w:rPr>
-        <w:t xml:space="preserve"> COUNT(</w:t>
-      </w:r>
-      <w:proofErr w:type="spellStart"/>
-      <w:r>
-        <w:rPr>
-          <w:rFonts w:ascii="Courier New" w:hAnsi="Courier New" w:cs="Courier New"/>
-          <w:lang w:val="en-US"/>
-        </w:rPr>
-        <w:t>visits.id_client</w:t>
-      </w:r>
-      <w:proofErr w:type="spellEnd"/>
-      <w:r>
-        <w:rPr>
-          <w:rFonts w:ascii="Courier New" w:hAnsi="Courier New" w:cs="Courier New"/>
-          <w:lang w:val="en-US"/>
-        </w:rPr>
-        <w:t>) from visits</w:t>
-      </w:r>
-    </w:p>
-    <w:p>
-      <w:pPr>
-        <w:pBdr>
-          <w:top w:val="single" w:sz="4" w:space="1" w:color="auto"/>
-          <w:left w:val="single" w:sz="4" w:space="4" w:color="auto"/>
-          <w:bottom w:val="single" w:sz="4" w:space="1" w:color="auto"/>
-          <w:right w:val="single" w:sz="4" w:space="4" w:color="auto"/>
-        </w:pBdr>
-        <w:autoSpaceDE w:val="0"/>
-        <w:autoSpaceDN w:val="0"/>
-        <w:adjustRightInd w:val="0"/>
-        <w:spacing w:after="0" w:line="240" w:lineRule="auto"/>
-        <w:rPr>
-          <w:rFonts w:ascii="Courier New" w:hAnsi="Courier New" w:cs="Courier New"/>
-          <w:lang w:val="en-US"/>
-        </w:rPr>
-      </w:pPr>
-      <w:r>
-        <w:rPr>
-          <w:rFonts w:ascii="Courier New" w:hAnsi="Courier New" w:cs="Courier New"/>
-          <w:lang w:val="en-US"/>
-        </w:rPr>
-        <w:t xml:space="preserve">    </w:t>
-      </w:r>
-      <w:proofErr w:type="gramStart"/>
-      <w:r>
-        <w:rPr>
-          <w:rFonts w:ascii="Courier New" w:hAnsi="Courier New" w:cs="Courier New"/>
-          <w:lang w:val="en-US"/>
-        </w:rPr>
-        <w:t>where</w:t>
-      </w:r>
-      <w:proofErr w:type="gramEnd"/>
-      <w:r>
-        <w:rPr>
-          <w:rFonts w:ascii="Courier New" w:hAnsi="Courier New" w:cs="Courier New"/>
-          <w:lang w:val="en-US"/>
-        </w:rPr>
-        <w:t xml:space="preserve"> </w:t>
-      </w:r>
-      <w:proofErr w:type="spellStart"/>
-      <w:r>
-        <w:rPr>
-          <w:rFonts w:ascii="Courier New" w:hAnsi="Courier New" w:cs="Courier New"/>
-          <w:lang w:val="en-US"/>
-        </w:rPr>
-        <w:t>visits.id_client</w:t>
-      </w:r>
-      <w:proofErr w:type="spellEnd"/>
-      <w:r>
-        <w:rPr>
-          <w:rFonts w:ascii="Courier New" w:hAnsi="Courier New" w:cs="Courier New"/>
-          <w:lang w:val="en-US"/>
-        </w:rPr>
-        <w:t xml:space="preserve"> = </w:t>
-      </w:r>
-      <w:proofErr w:type="spellStart"/>
-      <w:r>
-        <w:rPr>
-          <w:rFonts w:ascii="Courier New" w:hAnsi="Courier New" w:cs="Courier New"/>
-          <w:lang w:val="en-US"/>
-        </w:rPr>
-        <w:t>new.id_client</w:t>
-      </w:r>
-      <w:proofErr w:type="spellEnd"/>
-      <w:r>
-        <w:rPr>
-          <w:rFonts w:ascii="Courier New" w:hAnsi="Courier New" w:cs="Courier New"/>
-          <w:lang w:val="en-US"/>
-        </w:rPr>
-        <w:t xml:space="preserve"> and</w:t>
-      </w:r>
-    </w:p>
-    <w:p>
-      <w:pPr>
-        <w:pBdr>
-          <w:top w:val="single" w:sz="4" w:space="1" w:color="auto"/>
-          <w:left w:val="single" w:sz="4" w:space="4" w:color="auto"/>
-          <w:bottom w:val="single" w:sz="4" w:space="1" w:color="auto"/>
-          <w:right w:val="single" w:sz="4" w:space="4" w:color="auto"/>
-        </w:pBdr>
-        <w:autoSpaceDE w:val="0"/>
-        <w:autoSpaceDN w:val="0"/>
-        <w:adjustRightInd w:val="0"/>
-        <w:spacing w:after="0" w:line="240" w:lineRule="auto"/>
-        <w:rPr>
-          <w:rFonts w:ascii="Courier New" w:hAnsi="Courier New" w:cs="Courier New"/>
-          <w:lang w:val="en-US"/>
-        </w:rPr>
-      </w:pPr>
-      <w:r>
-        <w:rPr>
-          <w:rFonts w:ascii="Courier New" w:hAnsi="Courier New" w:cs="Courier New"/>
-          <w:lang w:val="en-US"/>
-        </w:rPr>
-        <w:t xml:space="preserve">    </w:t>
-      </w:r>
-      <w:proofErr w:type="spellStart"/>
-      <w:proofErr w:type="gramStart"/>
-      <w:r>
-        <w:rPr>
-          <w:rFonts w:ascii="Courier New" w:hAnsi="Courier New" w:cs="Courier New"/>
-          <w:lang w:val="en-US"/>
-        </w:rPr>
-        <w:t>visits.visitdate</w:t>
-      </w:r>
-      <w:proofErr w:type="spellEnd"/>
-      <w:proofErr w:type="gramEnd"/>
-      <w:r>
-        <w:rPr>
-          <w:rFonts w:ascii="Courier New" w:hAnsi="Courier New" w:cs="Courier New"/>
-          <w:lang w:val="en-US"/>
-        </w:rPr>
-        <w:t xml:space="preserve"> between '2015-11-01' and '2015-11-21'</w:t>
-      </w:r>
-    </w:p>
-    <w:p>
-      <w:pPr>
-        <w:pBdr>
-          <w:top w:val="single" w:sz="4" w:space="1" w:color="auto"/>
-          <w:left w:val="single" w:sz="4" w:space="4" w:color="auto"/>
-          <w:bottom w:val="single" w:sz="4" w:space="1" w:color="auto"/>
-          <w:right w:val="single" w:sz="4" w:space="4" w:color="auto"/>
-        </w:pBdr>
-        <w:autoSpaceDE w:val="0"/>
-        <w:autoSpaceDN w:val="0"/>
-        <w:adjustRightInd w:val="0"/>
-        <w:spacing w:after="0" w:line="240" w:lineRule="auto"/>
-        <w:rPr>
-          <w:rFonts w:ascii="Courier New" w:hAnsi="Courier New" w:cs="Courier New"/>
-          <w:lang w:val="en-US"/>
-        </w:rPr>
-      </w:pPr>
-      <w:r>
-        <w:rPr>
-          <w:rFonts w:ascii="Courier New" w:hAnsi="Courier New" w:cs="Courier New"/>
-          <w:lang w:val="en-US"/>
-        </w:rPr>
-        <w:t xml:space="preserve">    </w:t>
-      </w:r>
-      <w:proofErr w:type="spellStart"/>
-      <w:proofErr w:type="gramStart"/>
-      <w:r>
-        <w:rPr>
-          <w:rFonts w:ascii="Courier New" w:hAnsi="Courier New" w:cs="Courier New"/>
-          <w:lang w:val="en-US"/>
-        </w:rPr>
-        <w:t>into</w:t>
-      </w:r>
-      <w:proofErr w:type="spellEnd"/>
-      <w:proofErr w:type="gramEnd"/>
-      <w:r>
-        <w:rPr>
-          <w:rFonts w:ascii="Courier New" w:hAnsi="Courier New" w:cs="Courier New"/>
-          <w:lang w:val="en-US"/>
-        </w:rPr>
-        <w:t xml:space="preserve"> :</w:t>
-      </w:r>
-      <w:proofErr w:type="spellStart"/>
-      <w:r>
-        <w:rPr>
-          <w:rFonts w:ascii="Courier New" w:hAnsi="Courier New" w:cs="Courier New"/>
-          <w:lang w:val="en-US"/>
-        </w:rPr>
-        <w:t>t_visits</w:t>
-      </w:r>
-      <w:proofErr w:type="spellEnd"/>
-      <w:r>
-        <w:rPr>
-          <w:rFonts w:ascii="Courier New" w:hAnsi="Courier New" w:cs="Courier New"/>
-          <w:lang w:val="en-US"/>
-        </w:rPr>
-        <w:t>;</w:t>
-      </w:r>
-    </w:p>
-    <w:p>
-      <w:pPr>
-        <w:pBdr>
-          <w:top w:val="single" w:sz="4" w:space="1" w:color="auto"/>
-          <w:left w:val="single" w:sz="4" w:space="4" w:color="auto"/>
-          <w:bottom w:val="single" w:sz="4" w:space="1" w:color="auto"/>
-          <w:right w:val="single" w:sz="4" w:space="4" w:color="auto"/>
-        </w:pBdr>
-        <w:autoSpaceDE w:val="0"/>
-        <w:autoSpaceDN w:val="0"/>
-        <w:adjustRightInd w:val="0"/>
-        <w:spacing w:after="0" w:line="240" w:lineRule="auto"/>
-        <w:rPr>
-          <w:rFonts w:ascii="Courier New" w:hAnsi="Courier New" w:cs="Courier New"/>
-          <w:lang w:val="en-US"/>
-        </w:rPr>
-      </w:pPr>
-      <w:proofErr w:type="gramStart"/>
-      <w:r>
-        <w:rPr>
-          <w:rFonts w:ascii="Courier New" w:hAnsi="Courier New" w:cs="Courier New"/>
-          <w:lang w:val="en-US"/>
-        </w:rPr>
-        <w:t>if</w:t>
-      </w:r>
-      <w:proofErr w:type="gramEnd"/>
-      <w:r>
-        <w:rPr>
-          <w:rFonts w:ascii="Courier New" w:hAnsi="Courier New" w:cs="Courier New"/>
-          <w:lang w:val="en-US"/>
-        </w:rPr>
-        <w:t xml:space="preserve"> (</w:t>
-      </w:r>
-      <w:proofErr w:type="spellStart"/>
-      <w:r>
-        <w:rPr>
-          <w:rFonts w:ascii="Courier New" w:hAnsi="Courier New" w:cs="Courier New"/>
-          <w:lang w:val="en-US"/>
-        </w:rPr>
-        <w:t>t_visits</w:t>
-      </w:r>
-      <w:proofErr w:type="spellEnd"/>
-      <w:r>
-        <w:rPr>
-          <w:rFonts w:ascii="Courier New" w:hAnsi="Courier New" w:cs="Courier New"/>
-          <w:lang w:val="en-US"/>
-        </w:rPr>
-        <w:t xml:space="preserve"> = </w:t>
-      </w:r>
-      <w:proofErr w:type="spellStart"/>
-      <w:r>
-        <w:rPr>
-          <w:rFonts w:ascii="Courier New" w:hAnsi="Courier New" w:cs="Courier New"/>
-          <w:lang w:val="en-US"/>
-        </w:rPr>
-        <w:t>n_visits</w:t>
-      </w:r>
-      <w:proofErr w:type="spellEnd"/>
-      <w:r>
-        <w:rPr>
-          <w:rFonts w:ascii="Courier New" w:hAnsi="Courier New" w:cs="Courier New"/>
-          <w:lang w:val="en-US"/>
-        </w:rPr>
-        <w:t>) then</w:t>
-      </w:r>
-    </w:p>
-    <w:p>
-      <w:pPr>
-        <w:pBdr>
-          <w:top w:val="single" w:sz="4" w:space="1" w:color="auto"/>
-          <w:left w:val="single" w:sz="4" w:space="4" w:color="auto"/>
-          <w:bottom w:val="single" w:sz="4" w:space="1" w:color="auto"/>
-          <w:right w:val="single" w:sz="4" w:space="4" w:color="auto"/>
-        </w:pBdr>
-        <w:autoSpaceDE w:val="0"/>
-        <w:autoSpaceDN w:val="0"/>
-        <w:adjustRightInd w:val="0"/>
-        <w:spacing w:after="0" w:line="240" w:lineRule="auto"/>
-        <w:rPr>
-          <w:rFonts w:ascii="Courier New" w:hAnsi="Courier New" w:cs="Courier New"/>
-          <w:lang w:val="en-US"/>
-        </w:rPr>
-      </w:pPr>
-      <w:proofErr w:type="gramStart"/>
-      <w:r>
-        <w:rPr>
-          <w:rFonts w:ascii="Courier New" w:hAnsi="Courier New" w:cs="Courier New"/>
-          <w:lang w:val="en-US"/>
-        </w:rPr>
-        <w:t>execute</w:t>
-      </w:r>
-      <w:proofErr w:type="gramEnd"/>
-      <w:r>
-        <w:rPr>
-          <w:rFonts w:ascii="Courier New" w:hAnsi="Courier New" w:cs="Courier New"/>
-          <w:lang w:val="en-US"/>
-        </w:rPr>
-        <w:t xml:space="preserve"> procedure </w:t>
-      </w:r>
-      <w:proofErr w:type="spellStart"/>
-      <w:r>
-        <w:rPr>
-          <w:rFonts w:ascii="Courier New" w:hAnsi="Courier New" w:cs="Courier New"/>
-          <w:lang w:val="en-US"/>
-        </w:rPr>
-        <w:t>add_free_serv</w:t>
-      </w:r>
-      <w:proofErr w:type="spellEnd"/>
-      <w:r>
-        <w:rPr>
-          <w:rFonts w:ascii="Courier New" w:hAnsi="Courier New" w:cs="Courier New"/>
-          <w:lang w:val="en-US"/>
-        </w:rPr>
-        <w:t>(</w:t>
-      </w:r>
-      <w:proofErr w:type="spellStart"/>
-      <w:r>
-        <w:rPr>
-          <w:rFonts w:ascii="Courier New" w:hAnsi="Courier New" w:cs="Courier New"/>
-          <w:lang w:val="en-US"/>
-        </w:rPr>
-        <w:t>new.id_client,new.visitdate</w:t>
-      </w:r>
-      <w:proofErr w:type="spellEnd"/>
-      <w:r>
-        <w:rPr>
-          <w:rFonts w:ascii="Courier New" w:hAnsi="Courier New" w:cs="Courier New"/>
-          <w:lang w:val="en-US"/>
-        </w:rPr>
-        <w:t>);</w:t>
-      </w:r>
-    </w:p>
-    <w:p>
-      <w:pPr>
-        <w:pBdr>
-          <w:top w:val="single" w:sz="4" w:space="1" w:color="auto"/>
-          <w:left w:val="single" w:sz="4" w:space="4" w:color="auto"/>
-          <w:bottom w:val="single" w:sz="4" w:space="1" w:color="auto"/>
-          <w:right w:val="single" w:sz="4" w:space="4" w:color="auto"/>
-        </w:pBdr>
-        <w:autoSpaceDE w:val="0"/>
-        <w:autoSpaceDN w:val="0"/>
-        <w:adjustRightInd w:val="0"/>
-        <w:spacing w:after="0" w:line="240" w:lineRule="auto"/>
-        <w:rPr>
-          <w:rFonts w:ascii="Courier New" w:hAnsi="Courier New" w:cs="Courier New"/>
-        </w:rPr>
-      </w:pPr>
-      <w:proofErr w:type="gramStart"/>
-      <w:r>
-        <w:rPr>
-          <w:rFonts w:ascii="Courier New" w:hAnsi="Courier New" w:cs="Courier New"/>
-          <w:lang w:val="en-US"/>
-        </w:rPr>
-        <w:t>end</w:t>
-      </w:r>
-      <w:proofErr w:type="gramEnd"/>
-      <w:r>
-        <w:rPr>
-          <w:rFonts w:ascii="Courier New" w:hAnsi="Courier New" w:cs="Courier New"/>
-        </w:rPr>
-        <w:t>;</w:t>
-      </w:r>
-    </w:p>
-    <w:p>
-      <w:pPr>
-        <w:rPr>
-          <w:rFonts w:ascii="Times New Roman" w:hAnsi="Times New Roman" w:cs="Times New Roman"/>
-          <w:sz w:val="28"/>
-          <w:szCs w:val="28"/>
-        </w:rPr>
-      </w:pPr>
-    </w:p>
-    <w:p>
-      <w:pPr>
-        <w:rPr>
-          <w:rFonts w:ascii="Times New Roman" w:hAnsi="Times New Roman" w:cs="Times New Roman"/>
-          <w:sz w:val="28"/>
-          <w:szCs w:val="28"/>
-        </w:rPr>
-      </w:pPr>
-      <w:proofErr w:type="gramStart"/>
-      <w:r>
-        <w:rPr>
-          <w:rFonts w:ascii="Times New Roman" w:hAnsi="Times New Roman" w:cs="Times New Roman"/>
-          <w:sz w:val="28"/>
-          <w:szCs w:val="28"/>
-        </w:rPr>
-        <w:t>Данный</w:t>
-      </w:r>
-      <w:proofErr w:type="gramEnd"/>
-      <w:r>
-        <w:rPr>
-          <w:rFonts w:ascii="Times New Roman" w:hAnsi="Times New Roman" w:cs="Times New Roman"/>
-          <w:sz w:val="28"/>
-          <w:szCs w:val="28"/>
-        </w:rPr>
-        <w:t xml:space="preserve"> </w:t>
-      </w:r>
-      <w:proofErr w:type="spellStart"/>
-      <w:r>
-        <w:rPr>
-          <w:rFonts w:ascii="Times New Roman" w:hAnsi="Times New Roman" w:cs="Times New Roman"/>
-          <w:sz w:val="28"/>
-          <w:szCs w:val="28"/>
-        </w:rPr>
-        <w:t>тригер</w:t>
-      </w:r>
-      <w:proofErr w:type="spellEnd"/>
-      <w:r>
-        <w:rPr>
-          <w:rFonts w:ascii="Times New Roman" w:hAnsi="Times New Roman" w:cs="Times New Roman"/>
-          <w:sz w:val="28"/>
-          <w:szCs w:val="28"/>
-        </w:rPr>
-        <w:t xml:space="preserve"> вызывает следующую процедуру:</w:t>
-      </w:r>
-    </w:p>
-    <w:p>
-      <w:pPr>
-        <w:pBdr>
-          <w:top w:val="single" w:sz="4" w:space="1" w:color="auto"/>
-          <w:left w:val="single" w:sz="4" w:space="4" w:color="auto"/>
-          <w:bottom w:val="single" w:sz="4" w:space="1" w:color="auto"/>
-          <w:right w:val="single" w:sz="4" w:space="4" w:color="auto"/>
-        </w:pBdr>
-        <w:autoSpaceDE w:val="0"/>
-        <w:autoSpaceDN w:val="0"/>
-        <w:adjustRightInd w:val="0"/>
-        <w:spacing w:after="0" w:line="240" w:lineRule="auto"/>
-        <w:rPr>
-          <w:rFonts w:ascii="Courier New" w:hAnsi="Courier New" w:cs="Courier New"/>
-          <w:lang w:val="en-US"/>
-        </w:rPr>
-      </w:pPr>
-      <w:proofErr w:type="gramStart"/>
-      <w:r>
-        <w:rPr>
-          <w:rFonts w:ascii="Courier New" w:hAnsi="Courier New" w:cs="Courier New"/>
-          <w:lang w:val="en-US"/>
-        </w:rPr>
-        <w:t>connect</w:t>
-      </w:r>
-      <w:proofErr w:type="gramEnd"/>
-      <w:r>
-        <w:rPr>
-          <w:rFonts w:ascii="Courier New" w:hAnsi="Courier New" w:cs="Courier New"/>
-          <w:lang w:val="en-US"/>
-        </w:rPr>
-        <w:t xml:space="preserve"> 'C:/SCLUB' user 'SYSDBA' password '</w:t>
-      </w:r>
-      <w:proofErr w:type="spellStart"/>
-      <w:r>
-        <w:rPr>
-          <w:rFonts w:ascii="Courier New" w:hAnsi="Courier New" w:cs="Courier New"/>
-          <w:lang w:val="en-US"/>
-        </w:rPr>
-        <w:t>masterkey</w:t>
-      </w:r>
-      <w:proofErr w:type="spellEnd"/>
-      <w:r>
-        <w:rPr>
-          <w:rFonts w:ascii="Courier New" w:hAnsi="Courier New" w:cs="Courier New"/>
-          <w:lang w:val="en-US"/>
-        </w:rPr>
-        <w:t>';</w:t>
-      </w:r>
-    </w:p>
-    <w:p>
-      <w:pPr>
-        <w:pBdr>
-          <w:top w:val="single" w:sz="4" w:space="1" w:color="auto"/>
-          <w:left w:val="single" w:sz="4" w:space="4" w:color="auto"/>
-          <w:bottom w:val="single" w:sz="4" w:space="1" w:color="auto"/>
-          <w:right w:val="single" w:sz="4" w:space="4" w:color="auto"/>
-        </w:pBdr>
-        <w:autoSpaceDE w:val="0"/>
-        <w:autoSpaceDN w:val="0"/>
-        <w:adjustRightInd w:val="0"/>
-        <w:spacing w:after="0" w:line="240" w:lineRule="auto"/>
-        <w:rPr>
-          <w:rFonts w:ascii="Courier New" w:hAnsi="Courier New" w:cs="Courier New"/>
-          <w:lang w:val="en-US"/>
-        </w:rPr>
-      </w:pPr>
-      <w:proofErr w:type="gramStart"/>
-      <w:r>
-        <w:rPr>
-          <w:rFonts w:ascii="Courier New" w:hAnsi="Courier New" w:cs="Courier New"/>
-          <w:lang w:val="en-US"/>
-        </w:rPr>
-        <w:t>drop</w:t>
-      </w:r>
-      <w:proofErr w:type="gramEnd"/>
-      <w:r>
-        <w:rPr>
-          <w:rFonts w:ascii="Courier New" w:hAnsi="Courier New" w:cs="Courier New"/>
-          <w:lang w:val="en-US"/>
-        </w:rPr>
-        <w:t xml:space="preserve"> procedure </w:t>
-      </w:r>
-      <w:proofErr w:type="spellStart"/>
-      <w:r>
-        <w:rPr>
-          <w:rFonts w:ascii="Courier New" w:hAnsi="Courier New" w:cs="Courier New"/>
-          <w:lang w:val="en-US"/>
-        </w:rPr>
-        <w:t>add_free_serv</w:t>
-      </w:r>
-      <w:proofErr w:type="spellEnd"/>
-      <w:r>
-        <w:rPr>
-          <w:rFonts w:ascii="Courier New" w:hAnsi="Courier New" w:cs="Courier New"/>
-          <w:lang w:val="en-US"/>
-        </w:rPr>
-        <w:t>;</w:t>
-      </w:r>
-    </w:p>
-    <w:p>
-      <w:pPr>
-        <w:pBdr>
-          <w:top w:val="single" w:sz="4" w:space="1" w:color="auto"/>
-          <w:left w:val="single" w:sz="4" w:space="4" w:color="auto"/>
-          <w:bottom w:val="single" w:sz="4" w:space="1" w:color="auto"/>
-          <w:right w:val="single" w:sz="4" w:space="4" w:color="auto"/>
-        </w:pBdr>
-        <w:autoSpaceDE w:val="0"/>
-        <w:autoSpaceDN w:val="0"/>
-        <w:adjustRightInd w:val="0"/>
-        <w:spacing w:after="0" w:line="240" w:lineRule="auto"/>
-        <w:rPr>
-          <w:rFonts w:ascii="Courier New" w:hAnsi="Courier New" w:cs="Courier New"/>
-          <w:lang w:val="en-US"/>
-        </w:rPr>
-      </w:pPr>
-      <w:proofErr w:type="gramStart"/>
-      <w:r>
-        <w:rPr>
-          <w:rFonts w:ascii="Courier New" w:hAnsi="Courier New" w:cs="Courier New"/>
-          <w:lang w:val="en-US"/>
-        </w:rPr>
-        <w:t>create</w:t>
-      </w:r>
-      <w:proofErr w:type="gramEnd"/>
-      <w:r>
-        <w:rPr>
-          <w:rFonts w:ascii="Courier New" w:hAnsi="Courier New" w:cs="Courier New"/>
-          <w:lang w:val="en-US"/>
-        </w:rPr>
-        <w:t xml:space="preserve"> procedure </w:t>
-      </w:r>
-      <w:proofErr w:type="spellStart"/>
-      <w:r>
-        <w:rPr>
-          <w:rFonts w:ascii="Courier New" w:hAnsi="Courier New" w:cs="Courier New"/>
-          <w:lang w:val="en-US"/>
-        </w:rPr>
-        <w:t>add_free_serv</w:t>
-      </w:r>
-      <w:proofErr w:type="spellEnd"/>
-      <w:r>
-        <w:rPr>
-          <w:rFonts w:ascii="Courier New" w:hAnsi="Courier New" w:cs="Courier New"/>
-          <w:lang w:val="en-US"/>
-        </w:rPr>
-        <w:t>(</w:t>
-      </w:r>
-      <w:proofErr w:type="spellStart"/>
-      <w:r>
-        <w:rPr>
-          <w:rFonts w:ascii="Courier New" w:hAnsi="Courier New" w:cs="Courier New"/>
-          <w:lang w:val="en-US"/>
-        </w:rPr>
-        <w:t>clientid</w:t>
-      </w:r>
-      <w:proofErr w:type="spellEnd"/>
-      <w:r>
-        <w:rPr>
-          <w:rFonts w:ascii="Courier New" w:hAnsi="Courier New" w:cs="Courier New"/>
-          <w:lang w:val="en-US"/>
-        </w:rPr>
-        <w:t xml:space="preserve"> </w:t>
-      </w:r>
-      <w:proofErr w:type="spellStart"/>
-      <w:r>
-        <w:rPr>
-          <w:rFonts w:ascii="Courier New" w:hAnsi="Courier New" w:cs="Courier New"/>
-          <w:lang w:val="en-US"/>
-        </w:rPr>
-        <w:t>int</w:t>
-      </w:r>
-      <w:proofErr w:type="spellEnd"/>
-      <w:r>
-        <w:rPr>
-          <w:rFonts w:ascii="Courier New" w:hAnsi="Courier New" w:cs="Courier New"/>
-          <w:lang w:val="en-US"/>
-        </w:rPr>
-        <w:t xml:space="preserve">, </w:t>
-      </w:r>
-      <w:proofErr w:type="spellStart"/>
-      <w:r>
-        <w:rPr>
-          <w:rFonts w:ascii="Courier New" w:hAnsi="Courier New" w:cs="Courier New"/>
-          <w:lang w:val="en-US"/>
-        </w:rPr>
-        <w:t>bdate</w:t>
-      </w:r>
-      <w:proofErr w:type="spellEnd"/>
-      <w:r>
-        <w:rPr>
-          <w:rFonts w:ascii="Courier New" w:hAnsi="Courier New" w:cs="Courier New"/>
-          <w:lang w:val="en-US"/>
-        </w:rPr>
-        <w:t xml:space="preserve"> date)</w:t>
-      </w:r>
-    </w:p>
-    <w:p>
-      <w:pPr>
-        <w:pBdr>
-          <w:top w:val="single" w:sz="4" w:space="1" w:color="auto"/>
-          <w:left w:val="single" w:sz="4" w:space="4" w:color="auto"/>
-          <w:bottom w:val="single" w:sz="4" w:space="1" w:color="auto"/>
-          <w:right w:val="single" w:sz="4" w:space="4" w:color="auto"/>
-        </w:pBdr>
-        <w:autoSpaceDE w:val="0"/>
-        <w:autoSpaceDN w:val="0"/>
-        <w:adjustRightInd w:val="0"/>
-        <w:spacing w:after="0" w:line="240" w:lineRule="auto"/>
-        <w:rPr>
-          <w:rFonts w:ascii="Courier New" w:hAnsi="Courier New" w:cs="Courier New"/>
-          <w:lang w:val="en-US"/>
-        </w:rPr>
-      </w:pPr>
-    </w:p>
-    <w:p>
-      <w:pPr>
-        <w:pBdr>
-          <w:top w:val="single" w:sz="4" w:space="1" w:color="auto"/>
-          <w:left w:val="single" w:sz="4" w:space="4" w:color="auto"/>
-          <w:bottom w:val="single" w:sz="4" w:space="1" w:color="auto"/>
-          <w:right w:val="single" w:sz="4" w:space="4" w:color="auto"/>
-        </w:pBdr>
-        <w:autoSpaceDE w:val="0"/>
-        <w:autoSpaceDN w:val="0"/>
-        <w:adjustRightInd w:val="0"/>
-        <w:spacing w:after="0" w:line="240" w:lineRule="auto"/>
-        <w:rPr>
-          <w:rFonts w:ascii="Courier New" w:hAnsi="Courier New" w:cs="Courier New"/>
-          <w:lang w:val="en-US"/>
-        </w:rPr>
-      </w:pPr>
-      <w:proofErr w:type="gramStart"/>
-      <w:r>
-        <w:rPr>
-          <w:rFonts w:ascii="Courier New" w:hAnsi="Courier New" w:cs="Courier New"/>
-          <w:lang w:val="en-US"/>
-        </w:rPr>
-        <w:t>as</w:t>
-      </w:r>
-      <w:proofErr w:type="gramEnd"/>
-    </w:p>
-    <w:p>
-      <w:pPr>
-        <w:pBdr>
-          <w:top w:val="single" w:sz="4" w:space="1" w:color="auto"/>
-          <w:left w:val="single" w:sz="4" w:space="4" w:color="auto"/>
-          <w:bottom w:val="single" w:sz="4" w:space="1" w:color="auto"/>
-          <w:right w:val="single" w:sz="4" w:space="4" w:color="auto"/>
-        </w:pBdr>
-        <w:autoSpaceDE w:val="0"/>
-        <w:autoSpaceDN w:val="0"/>
-        <w:adjustRightInd w:val="0"/>
-        <w:spacing w:after="0" w:line="240" w:lineRule="auto"/>
-        <w:rPr>
-          <w:rFonts w:ascii="Courier New" w:hAnsi="Courier New" w:cs="Courier New"/>
-          <w:lang w:val="en-US"/>
-        </w:rPr>
-      </w:pPr>
-      <w:proofErr w:type="gramStart"/>
-      <w:r>
-        <w:rPr>
-          <w:rFonts w:ascii="Courier New" w:hAnsi="Courier New" w:cs="Courier New"/>
-          <w:lang w:val="en-US"/>
-        </w:rPr>
-        <w:t>declare</w:t>
-      </w:r>
-      <w:proofErr w:type="gramEnd"/>
-      <w:r>
-        <w:rPr>
-          <w:rFonts w:ascii="Courier New" w:hAnsi="Courier New" w:cs="Courier New"/>
-          <w:lang w:val="en-US"/>
-        </w:rPr>
-        <w:t xml:space="preserve"> variable </w:t>
-      </w:r>
-      <w:proofErr w:type="spellStart"/>
-      <w:r>
-        <w:rPr>
-          <w:rFonts w:ascii="Courier New" w:hAnsi="Courier New" w:cs="Courier New"/>
-          <w:lang w:val="en-US"/>
-        </w:rPr>
-        <w:t>popular_id</w:t>
-      </w:r>
-      <w:proofErr w:type="spellEnd"/>
-      <w:r>
-        <w:rPr>
-          <w:rFonts w:ascii="Courier New" w:hAnsi="Courier New" w:cs="Courier New"/>
-          <w:lang w:val="en-US"/>
-        </w:rPr>
-        <w:t xml:space="preserve"> </w:t>
-      </w:r>
-      <w:proofErr w:type="spellStart"/>
-      <w:r>
-        <w:rPr>
-          <w:rFonts w:ascii="Courier New" w:hAnsi="Courier New" w:cs="Courier New"/>
-          <w:lang w:val="en-US"/>
-        </w:rPr>
-        <w:t>int</w:t>
-      </w:r>
-      <w:proofErr w:type="spellEnd"/>
-      <w:r>
-        <w:rPr>
-          <w:rFonts w:ascii="Courier New" w:hAnsi="Courier New" w:cs="Courier New"/>
-          <w:lang w:val="en-US"/>
-        </w:rPr>
-        <w:t>;</w:t>
-      </w:r>
-    </w:p>
-    <w:p>
-      <w:pPr>
-        <w:pBdr>
-          <w:top w:val="single" w:sz="4" w:space="1" w:color="auto"/>
-          <w:left w:val="single" w:sz="4" w:space="4" w:color="auto"/>
-          <w:bottom w:val="single" w:sz="4" w:space="1" w:color="auto"/>
-          <w:right w:val="single" w:sz="4" w:space="4" w:color="auto"/>
-        </w:pBdr>
-        <w:autoSpaceDE w:val="0"/>
-        <w:autoSpaceDN w:val="0"/>
-        <w:adjustRightInd w:val="0"/>
-        <w:spacing w:after="0" w:line="240" w:lineRule="auto"/>
-        <w:rPr>
-          <w:rFonts w:ascii="Courier New" w:hAnsi="Courier New" w:cs="Courier New"/>
-          <w:lang w:val="en-US"/>
-        </w:rPr>
-      </w:pPr>
-      <w:proofErr w:type="gramStart"/>
-      <w:r>
-        <w:rPr>
-          <w:rFonts w:ascii="Courier New" w:hAnsi="Courier New" w:cs="Courier New"/>
-          <w:lang w:val="en-US"/>
-        </w:rPr>
-        <w:t>declare</w:t>
-      </w:r>
-      <w:proofErr w:type="gramEnd"/>
-      <w:r>
-        <w:rPr>
-          <w:rFonts w:ascii="Courier New" w:hAnsi="Courier New" w:cs="Courier New"/>
-          <w:lang w:val="en-US"/>
-        </w:rPr>
-        <w:t xml:space="preserve"> variable </w:t>
-      </w:r>
-      <w:proofErr w:type="spellStart"/>
-      <w:r>
-        <w:rPr>
-          <w:rFonts w:ascii="Courier New" w:hAnsi="Courier New" w:cs="Courier New"/>
-          <w:lang w:val="en-US"/>
-        </w:rPr>
-        <w:t>counterr</w:t>
-      </w:r>
-      <w:proofErr w:type="spellEnd"/>
-      <w:r>
-        <w:rPr>
-          <w:rFonts w:ascii="Courier New" w:hAnsi="Courier New" w:cs="Courier New"/>
-          <w:lang w:val="en-US"/>
-        </w:rPr>
-        <w:t xml:space="preserve"> </w:t>
-      </w:r>
-      <w:proofErr w:type="spellStart"/>
-      <w:r>
-        <w:rPr>
-          <w:rFonts w:ascii="Courier New" w:hAnsi="Courier New" w:cs="Courier New"/>
-          <w:lang w:val="en-US"/>
-        </w:rPr>
-        <w:t>int</w:t>
-      </w:r>
-      <w:proofErr w:type="spellEnd"/>
-      <w:r>
-        <w:rPr>
-          <w:rFonts w:ascii="Courier New" w:hAnsi="Courier New" w:cs="Courier New"/>
-          <w:lang w:val="en-US"/>
-        </w:rPr>
-        <w:t>;</w:t>
-      </w:r>
-    </w:p>
-    <w:p>
-      <w:pPr>
-        <w:pBdr>
-          <w:top w:val="single" w:sz="4" w:space="1" w:color="auto"/>
-          <w:left w:val="single" w:sz="4" w:space="4" w:color="auto"/>
-          <w:bottom w:val="single" w:sz="4" w:space="1" w:color="auto"/>
-          <w:right w:val="single" w:sz="4" w:space="4" w:color="auto"/>
-        </w:pBdr>
-        <w:autoSpaceDE w:val="0"/>
-        <w:autoSpaceDN w:val="0"/>
-        <w:adjustRightInd w:val="0"/>
-        <w:spacing w:after="0" w:line="240" w:lineRule="auto"/>
-        <w:rPr>
-          <w:rFonts w:ascii="Courier New" w:hAnsi="Courier New" w:cs="Courier New"/>
-          <w:lang w:val="en-US"/>
-        </w:rPr>
-      </w:pPr>
-      <w:proofErr w:type="gramStart"/>
-      <w:r>
-        <w:rPr>
-          <w:rFonts w:ascii="Courier New" w:hAnsi="Courier New" w:cs="Courier New"/>
-          <w:lang w:val="en-US"/>
-        </w:rPr>
+        <w:lastRenderedPageBreak/>
         <w:t>begin</w:t>
       </w:r>
       <w:proofErr w:type="gramEnd"/>
@@ -5306,8 +6072,6 @@
         </w:rPr>
         <w:t>С помощью триггеров можно накладывать ограничения на вносимые данные согласно требованиям предметной области БД.</w:t>
       </w:r>
-      <w:bookmarkStart w:id="0" w:name="_GoBack"/>
-      <w:bookmarkEnd w:id="0"/>
     </w:p>
     <w:sectPr>
       <w:pgSz w:w="11906" w:h="16838"/>

</xml_diff>